<commit_message>
Fix and ready for sending
</commit_message>
<xml_diff>
--- a/lab3/lab_3_Evdokimov.docx
+++ b/lab3/lab_3_Evdokimov.docx
@@ -1,6 +1,6 @@
 
 <file path=word/document.xml><?xml version="1.0" encoding="utf-8"?>
-<w:document xmlns:wpc="http://schemas.microsoft.com/office/word/2010/wordprocessingCanvas" xmlns:cx="http://schemas.microsoft.com/office/drawing/2014/chartex" xmlns:cx1="http://schemas.microsoft.com/office/drawing/2015/9/8/chartex" xmlns:cx2="http://schemas.microsoft.com/office/drawing/2015/10/21/chartex" xmlns:cx3="http://schemas.microsoft.com/office/drawing/2016/5/9/chartex" xmlns:cx4="http://schemas.microsoft.com/office/drawing/2016/5/10/chartex" xmlns:cx5="http://schemas.microsoft.com/office/drawing/2016/5/11/chartex" xmlns:cx6="http://schemas.microsoft.com/office/drawing/2016/5/12/chartex" xmlns:cx7="http://schemas.microsoft.com/office/drawing/2016/5/13/chartex" xmlns:cx8="http://schemas.microsoft.com/office/drawing/2016/5/14/chartex" xmlns:mc="http://schemas.openxmlformats.org/markup-compatibility/2006" xmlns:aink="http://schemas.microsoft.com/office/drawing/2016/ink" xmlns:am3d="http://schemas.microsoft.com/office/drawing/2017/model3d" xmlns:o="urn:schemas-microsoft-com:office:office" xmlns:r="http://schemas.openxmlformats.org/officeDocument/2006/relationships" xmlns:m="http://schemas.openxmlformats.org/officeDocument/2006/math" xmlns:v="urn:schemas-microsoft-com:vml" xmlns:wp14="http://schemas.microsoft.com/office/word/2010/wordprocessingDrawing" xmlns:wp="http://schemas.openxmlformats.org/drawingml/2006/wordprocessingDrawing" xmlns:w10="urn:schemas-microsoft-com:office:word" xmlns:w="http://schemas.openxmlformats.org/wordprocessingml/2006/main" xmlns:w14="http://schemas.microsoft.com/office/word/2010/wordml" xmlns:w15="http://schemas.microsoft.com/office/word/2012/wordml" xmlns:w16cex="http://schemas.microsoft.com/office/word/2018/wordml/cex" xmlns:w16cid="http://schemas.microsoft.com/office/word/2016/wordml/cid" xmlns:w16="http://schemas.microsoft.com/office/word/2018/wordml" xmlns:w16sdtdh="http://schemas.microsoft.com/office/word/2020/wordml/sdtdatahash" xmlns:w16se="http://schemas.microsoft.com/office/word/2015/wordml/symex" xmlns:wpg="http://schemas.microsoft.com/office/word/2010/wordprocessingGroup" xmlns:wpi="http://schemas.microsoft.com/office/word/2010/wordprocessingInk" xmlns:wne="http://schemas.microsoft.com/office/word/2006/wordml" xmlns:wps="http://schemas.microsoft.com/office/word/2010/wordprocessingShape" mc:Ignorable="w14 w15 w16se w16cid w16 w16cex w16sdtdh wp14">
+<w:document xmlns:wpc="http://schemas.microsoft.com/office/word/2010/wordprocessingCanvas" xmlns:cx="http://schemas.microsoft.com/office/drawing/2014/chartex" xmlns:cx1="http://schemas.microsoft.com/office/drawing/2015/9/8/chartex" xmlns:mc="http://schemas.openxmlformats.org/markup-compatibility/2006" xmlns:o="urn:schemas-microsoft-com:office:office" xmlns:r="http://schemas.openxmlformats.org/officeDocument/2006/relationships" xmlns:m="http://schemas.openxmlformats.org/officeDocument/2006/math" xmlns:v="urn:schemas-microsoft-com:vml" xmlns:wp14="http://schemas.microsoft.com/office/word/2010/wordprocessingDrawing" xmlns:wp="http://schemas.openxmlformats.org/drawingml/2006/wordprocessingDrawing" xmlns:w10="urn:schemas-microsoft-com:office:word" xmlns:w="http://schemas.openxmlformats.org/wordprocessingml/2006/main" xmlns:w14="http://schemas.microsoft.com/office/word/2010/wordml" xmlns:w15="http://schemas.microsoft.com/office/word/2012/wordml" xmlns:w16se="http://schemas.microsoft.com/office/word/2015/wordml/symex" xmlns:wpg="http://schemas.microsoft.com/office/word/2010/wordprocessingGroup" xmlns:wpi="http://schemas.microsoft.com/office/word/2010/wordprocessingInk" xmlns:wne="http://schemas.microsoft.com/office/word/2006/wordml" xmlns:wps="http://schemas.microsoft.com/office/word/2010/wordprocessingShape" mc:Ignorable="w14 w15 w16se wp14">
   <w:body>
     <w:tbl>
       <w:tblPr>
@@ -1570,7 +1570,7 @@
           <w:lang w:eastAsia="ru-RU"/>
         </w:rPr>
         <w:drawing>
-          <wp:inline distT="0" distB="0" distL="0" distR="0" wp14:anchorId="4B99641F" wp14:editId="56A2C623">
+          <wp:inline distT="0" distB="0" distL="0" distR="0" wp14:anchorId="4B99641F" wp14:editId="0970832C">
             <wp:extent cx="4985853" cy="5372349"/>
             <wp:effectExtent l="0" t="2857" r="2857" b="2858"/>
             <wp:docPr id="1" name="Рисунок 1"/>
@@ -1585,7 +1585,23 @@
                     <pic:cNvPicPr/>
                   </pic:nvPicPr>
                   <pic:blipFill>
-                    <a:blip r:embed="rId13"/>
+                    <a:blip r:embed="rId13">
+                      <a:extLst>
+                        <a:ext uri="{BEBA8EAE-BF5A-486C-A8C5-ECC9F3942E4B}">
+                          <a14:imgProps xmlns:a14="http://schemas.microsoft.com/office/drawing/2010/main">
+                            <a14:imgLayer r:embed="rId14">
+                              <a14:imgEffect>
+                                <a14:backgroundRemoval t="2483" b="99172" l="915" r="99608">
+                                  <a14:foregroundMark x1="915" y1="99172" x2="99608" y2="2483"/>
+                                  <a14:backgroundMark x1="73333" y1="39448" x2="69804" y2="29517"/>
+                                  <a14:backgroundMark x1="71242" y1="39172" x2="70458" y2="32276"/>
+                                </a14:backgroundRemoval>
+                              </a14:imgEffect>
+                            </a14:imgLayer>
+                          </a14:imgProps>
+                        </a:ext>
+                      </a:extLst>
+                    </a:blip>
                     <a:stretch>
                       <a:fillRect/>
                     </a:stretch>
@@ -1752,63 +1768,42 @@
           <w:lang w:val="en-US"/>
         </w:rPr>
       </w:pPr>
+      <w:bookmarkStart w:id="3" w:name="_GoBack"/>
       <w:r>
         <w:rPr>
           <w:rFonts w:ascii="Times New Roman" w:hAnsi="Times New Roman" w:cs="Times New Roman"/>
           <w:noProof/>
           <w:sz w:val="28"/>
           <w:szCs w:val="28"/>
+          <w:lang w:eastAsia="ru-RU"/>
         </w:rPr>
         <w:lastRenderedPageBreak/>
-        <w:drawing>
-          <wp:inline distT="0" distB="0" distL="0" distR="0" wp14:anchorId="382E5B8B" wp14:editId="657AB8C3">
-            <wp:extent cx="6113780" cy="4242435"/>
-            <wp:effectExtent l="0" t="0" r="1270" b="5715"/>
-            <wp:docPr id="6" name="Рисунок 6"/>
-            <wp:cNvGraphicFramePr>
-              <a:graphicFrameLocks xmlns:a="http://schemas.openxmlformats.org/drawingml/2006/main" noChangeAspect="1"/>
-            </wp:cNvGraphicFramePr>
-            <a:graphic xmlns:a="http://schemas.openxmlformats.org/drawingml/2006/main">
-              <a:graphicData uri="http://schemas.openxmlformats.org/drawingml/2006/picture">
-                <pic:pic xmlns:pic="http://schemas.openxmlformats.org/drawingml/2006/picture">
-                  <pic:nvPicPr>
-                    <pic:cNvPr id="0" name="Picture 1"/>
-                    <pic:cNvPicPr>
-                      <a:picLocks noChangeAspect="1" noChangeArrowheads="1"/>
-                    </pic:cNvPicPr>
-                  </pic:nvPicPr>
-                  <pic:blipFill>
-                    <a:blip r:embed="rId14">
-                      <a:extLst>
-                        <a:ext uri="{28A0092B-C50C-407E-A947-70E740481C1C}">
-                          <a14:useLocalDpi xmlns:a14="http://schemas.microsoft.com/office/drawing/2010/main" val="0"/>
-                        </a:ext>
-                      </a:extLst>
-                    </a:blip>
-                    <a:srcRect/>
-                    <a:stretch>
-                      <a:fillRect/>
-                    </a:stretch>
-                  </pic:blipFill>
-                  <pic:spPr bwMode="auto">
-                    <a:xfrm>
-                      <a:off x="0" y="0"/>
-                      <a:ext cx="6113780" cy="4242435"/>
-                    </a:xfrm>
-                    <a:prstGeom prst="rect">
-                      <a:avLst/>
-                    </a:prstGeom>
-                    <a:noFill/>
-                    <a:ln>
-                      <a:noFill/>
-                    </a:ln>
-                  </pic:spPr>
-                </pic:pic>
-              </a:graphicData>
-            </a:graphic>
-          </wp:inline>
-        </w:drawing>
-      </w:r>
+        <w:pict w14:anchorId="474413CF">
+          <v:shapetype id="_x0000_t75" coordsize="21600,21600" o:spt="75" o:preferrelative="t" path="m@4@5l@4@11@9@11@9@5xe" filled="f" stroked="f">
+            <v:stroke joinstyle="miter"/>
+            <v:formulas>
+              <v:f eqn="if lineDrawn pixelLineWidth 0"/>
+              <v:f eqn="sum @0 1 0"/>
+              <v:f eqn="sum 0 0 @1"/>
+              <v:f eqn="prod @2 1 2"/>
+              <v:f eqn="prod @3 21600 pixelWidth"/>
+              <v:f eqn="prod @3 21600 pixelHeight"/>
+              <v:f eqn="sum @0 0 1"/>
+              <v:f eqn="prod @6 1 2"/>
+              <v:f eqn="prod @7 21600 pixelWidth"/>
+              <v:f eqn="sum @8 21600 0"/>
+              <v:f eqn="prod @7 21600 pixelHeight"/>
+              <v:f eqn="sum @10 21600 0"/>
+            </v:formulas>
+            <v:path o:extrusionok="f" gradientshapeok="t" o:connecttype="rect"/>
+            <o:lock v:ext="edit" aspectratio="t"/>
+          </v:shapetype>
+          <v:shape id="_x0000_i1025" type="#_x0000_t75" style="width:482pt;height:333pt">
+            <v:imagedata r:id="rId15" o:title="Без имени"/>
+          </v:shape>
+        </w:pict>
+      </w:r>
+      <w:bookmarkEnd w:id="3"/>
     </w:p>
     <w:p>
       <w:pPr>
@@ -2169,6 +2164,7 @@
                 <w:lang w:val="en-US"/>
               </w:rPr>
             </w:pPr>
+            <w:proofErr w:type="spellStart"/>
             <w:r>
               <w:rPr>
                 <w:rFonts w:ascii="Times New Roman" w:hAnsi="Times New Roman" w:cs="Times New Roman"/>
@@ -2178,6 +2174,7 @@
               </w:rPr>
               <w:t>User_login</w:t>
             </w:r>
+            <w:proofErr w:type="spellEnd"/>
           </w:p>
         </w:tc>
         <w:tc>
@@ -2647,6 +2644,7 @@
                 <w:lang w:val="en-US"/>
               </w:rPr>
             </w:pPr>
+            <w:proofErr w:type="spellStart"/>
             <w:r>
               <w:rPr>
                 <w:rFonts w:ascii="Times New Roman" w:hAnsi="Times New Roman" w:cs="Times New Roman"/>
@@ -2657,6 +2655,7 @@
               <w:lastRenderedPageBreak/>
               <w:t>Donate_points</w:t>
             </w:r>
+            <w:proofErr w:type="spellEnd"/>
           </w:p>
         </w:tc>
         <w:tc>
@@ -2675,6 +2674,7 @@
                 <w:lang w:val="en-US"/>
               </w:rPr>
             </w:pPr>
+            <w:proofErr w:type="spellStart"/>
             <w:r>
               <w:rPr>
                 <w:rFonts w:ascii="Times New Roman" w:hAnsi="Times New Roman" w:cs="Times New Roman"/>
@@ -2684,6 +2684,7 @@
               </w:rPr>
               <w:t>int</w:t>
             </w:r>
+            <w:proofErr w:type="spellEnd"/>
           </w:p>
         </w:tc>
         <w:tc>
@@ -2788,6 +2789,7 @@
                 <w:lang w:val="en-US"/>
               </w:rPr>
             </w:pPr>
+            <w:proofErr w:type="spellStart"/>
             <w:r>
               <w:rPr>
                 <w:rFonts w:ascii="Times New Roman" w:hAnsi="Times New Roman" w:cs="Times New Roman"/>
@@ -2815,6 +2817,7 @@
               </w:rPr>
               <w:t>ate</w:t>
             </w:r>
+            <w:proofErr w:type="spellEnd"/>
           </w:p>
         </w:tc>
         <w:tc>
@@ -2833,6 +2836,7 @@
                 <w:lang w:val="en-US"/>
               </w:rPr>
             </w:pPr>
+            <w:proofErr w:type="spellStart"/>
             <w:r>
               <w:rPr>
                 <w:rFonts w:ascii="Times New Roman" w:hAnsi="Times New Roman" w:cs="Times New Roman"/>
@@ -2851,6 +2855,7 @@
               </w:rPr>
               <w:t>time</w:t>
             </w:r>
+            <w:proofErr w:type="spellEnd"/>
           </w:p>
         </w:tc>
         <w:tc>
@@ -3202,14 +3207,25 @@
                 <w:lang w:val="en-US"/>
               </w:rPr>
             </w:pPr>
-            <w:r>
-              <w:rPr>
-                <w:rFonts w:ascii="Times New Roman" w:hAnsi="Times New Roman" w:cs="Times New Roman"/>
-                <w:sz w:val="28"/>
-                <w:szCs w:val="28"/>
-                <w:lang w:val="en-US"/>
-              </w:rPr>
-              <w:t>Varchat(45)</w:t>
+            <w:proofErr w:type="spellStart"/>
+            <w:r>
+              <w:rPr>
+                <w:rFonts w:ascii="Times New Roman" w:hAnsi="Times New Roman" w:cs="Times New Roman"/>
+                <w:sz w:val="28"/>
+                <w:szCs w:val="28"/>
+                <w:lang w:val="en-US"/>
+              </w:rPr>
+              <w:t>Varchat</w:t>
+            </w:r>
+            <w:proofErr w:type="spellEnd"/>
+            <w:r>
+              <w:rPr>
+                <w:rFonts w:ascii="Times New Roman" w:hAnsi="Times New Roman" w:cs="Times New Roman"/>
+                <w:sz w:val="28"/>
+                <w:szCs w:val="28"/>
+                <w:lang w:val="en-US"/>
+              </w:rPr>
+              <w:t>(45)</w:t>
             </w:r>
           </w:p>
         </w:tc>
@@ -3444,8 +3460,19 @@
                 <w:szCs w:val="28"/>
                 <w:lang w:val="en-US"/>
               </w:rPr>
-              <w:t>In-game_balance</w:t>
-            </w:r>
+              <w:t>In-</w:t>
+            </w:r>
+            <w:proofErr w:type="spellStart"/>
+            <w:r>
+              <w:rPr>
+                <w:rFonts w:ascii="Times New Roman" w:hAnsi="Times New Roman" w:cs="Times New Roman"/>
+                <w:sz w:val="28"/>
+                <w:szCs w:val="28"/>
+                <w:lang w:val="en-US"/>
+              </w:rPr>
+              <w:t>game_balance</w:t>
+            </w:r>
+            <w:proofErr w:type="spellEnd"/>
           </w:p>
         </w:tc>
         <w:tc>
@@ -3464,6 +3491,7 @@
                 <w:lang w:val="en-US"/>
               </w:rPr>
             </w:pPr>
+            <w:proofErr w:type="spellStart"/>
             <w:r>
               <w:rPr>
                 <w:rFonts w:ascii="Times New Roman" w:hAnsi="Times New Roman" w:cs="Times New Roman"/>
@@ -3473,6 +3501,7 @@
               </w:rPr>
               <w:t>int</w:t>
             </w:r>
+            <w:proofErr w:type="spellEnd"/>
           </w:p>
         </w:tc>
         <w:tc>
@@ -3568,6 +3597,7 @@
                 <w:lang w:val="en-US"/>
               </w:rPr>
             </w:pPr>
+            <w:proofErr w:type="spellStart"/>
             <w:r>
               <w:rPr>
                 <w:rFonts w:ascii="Times New Roman" w:hAnsi="Times New Roman" w:cs="Times New Roman"/>
@@ -3577,6 +3607,7 @@
               </w:rPr>
               <w:t>Last_login_date</w:t>
             </w:r>
+            <w:proofErr w:type="spellEnd"/>
           </w:p>
         </w:tc>
         <w:tc>
@@ -3595,6 +3626,7 @@
                 <w:lang w:val="en-US"/>
               </w:rPr>
             </w:pPr>
+            <w:proofErr w:type="spellStart"/>
             <w:r>
               <w:rPr>
                 <w:rFonts w:ascii="Times New Roman" w:hAnsi="Times New Roman" w:cs="Times New Roman"/>
@@ -3604,6 +3636,7 @@
               </w:rPr>
               <w:t>datetime</w:t>
             </w:r>
+            <w:proofErr w:type="spellEnd"/>
           </w:p>
         </w:tc>
         <w:tc>
@@ -3699,6 +3732,7 @@
                 <w:lang w:val="en-US"/>
               </w:rPr>
             </w:pPr>
+            <w:proofErr w:type="spellStart"/>
             <w:r>
               <w:rPr>
                 <w:rFonts w:ascii="Times New Roman" w:hAnsi="Times New Roman" w:cs="Times New Roman"/>
@@ -3708,6 +3742,7 @@
               </w:rPr>
               <w:t>Registration_date</w:t>
             </w:r>
+            <w:proofErr w:type="spellEnd"/>
           </w:p>
         </w:tc>
         <w:tc>
@@ -3726,6 +3761,7 @@
                 <w:lang w:val="en-US"/>
               </w:rPr>
             </w:pPr>
+            <w:proofErr w:type="spellStart"/>
             <w:r>
               <w:rPr>
                 <w:rFonts w:ascii="Times New Roman" w:hAnsi="Times New Roman" w:cs="Times New Roman"/>
@@ -3735,6 +3771,7 @@
               </w:rPr>
               <w:t>datetime</w:t>
             </w:r>
+            <w:proofErr w:type="spellEnd"/>
           </w:p>
         </w:tc>
         <w:tc>
@@ -3830,6 +3867,7 @@
                 <w:lang w:val="en-US"/>
               </w:rPr>
             </w:pPr>
+            <w:proofErr w:type="spellStart"/>
             <w:r>
               <w:rPr>
                 <w:rFonts w:ascii="Times New Roman" w:hAnsi="Times New Roman" w:cs="Times New Roman"/>
@@ -3839,6 +3877,7 @@
               </w:rPr>
               <w:t>User_login</w:t>
             </w:r>
+            <w:proofErr w:type="spellEnd"/>
           </w:p>
         </w:tc>
         <w:tc>
@@ -4173,6 +4212,7 @@
                 <w:lang w:val="en-US"/>
               </w:rPr>
             </w:pPr>
+            <w:proofErr w:type="spellStart"/>
             <w:r>
               <w:rPr>
                 <w:rFonts w:ascii="Times New Roman" w:hAnsi="Times New Roman" w:cs="Times New Roman"/>
@@ -4182,6 +4222,7 @@
               </w:rPr>
               <w:t>Match_code</w:t>
             </w:r>
+            <w:proofErr w:type="spellEnd"/>
           </w:p>
         </w:tc>
         <w:tc>
@@ -4200,6 +4241,7 @@
                 <w:lang w:val="en-US"/>
               </w:rPr>
             </w:pPr>
+            <w:proofErr w:type="spellStart"/>
             <w:r>
               <w:rPr>
                 <w:rFonts w:ascii="Times New Roman" w:hAnsi="Times New Roman" w:cs="Times New Roman"/>
@@ -4209,6 +4251,7 @@
               </w:rPr>
               <w:t>Int</w:t>
             </w:r>
+            <w:proofErr w:type="spellEnd"/>
           </w:p>
         </w:tc>
         <w:tc>
@@ -4310,15 +4353,17 @@
                 <w:lang w:val="en-US"/>
               </w:rPr>
             </w:pPr>
-            <w:r>
-              <w:rPr>
-                <w:rFonts w:ascii="Times New Roman" w:hAnsi="Times New Roman" w:cs="Times New Roman"/>
-                <w:sz w:val="28"/>
-                <w:szCs w:val="28"/>
-                <w:lang w:val="en-US"/>
-              </w:rPr>
-              <w:t>Map</w:t>
-            </w:r>
+            <w:proofErr w:type="spellStart"/>
+            <w:r>
+              <w:rPr>
+                <w:rFonts w:ascii="Times New Roman" w:hAnsi="Times New Roman" w:cs="Times New Roman"/>
+                <w:sz w:val="28"/>
+                <w:szCs w:val="28"/>
+                <w:lang w:val="en-US"/>
+              </w:rPr>
+              <w:t>Match_duration</w:t>
+            </w:r>
+            <w:proofErr w:type="spellEnd"/>
           </w:p>
         </w:tc>
         <w:tc>
@@ -4337,15 +4382,17 @@
                 <w:lang w:val="en-US"/>
               </w:rPr>
             </w:pPr>
-            <w:r>
-              <w:rPr>
-                <w:rFonts w:ascii="Times New Roman" w:hAnsi="Times New Roman" w:cs="Times New Roman"/>
-                <w:sz w:val="28"/>
-                <w:szCs w:val="28"/>
-                <w:lang w:val="en-US"/>
-              </w:rPr>
-              <w:t>Varchar(45)</w:t>
-            </w:r>
+            <w:proofErr w:type="spellStart"/>
+            <w:r>
+              <w:rPr>
+                <w:rFonts w:ascii="Times New Roman" w:hAnsi="Times New Roman" w:cs="Times New Roman"/>
+                <w:sz w:val="28"/>
+                <w:szCs w:val="28"/>
+                <w:lang w:val="en-US"/>
+              </w:rPr>
+              <w:t>datetime</w:t>
+            </w:r>
+            <w:proofErr w:type="spellEnd"/>
           </w:p>
         </w:tc>
         <w:tc>
@@ -4438,6 +4485,7 @@
                 <w:lang w:val="en-US"/>
               </w:rPr>
             </w:pPr>
+            <w:proofErr w:type="spellStart"/>
             <w:r>
               <w:rPr>
                 <w:rFonts w:ascii="Times New Roman" w:hAnsi="Times New Roman" w:cs="Times New Roman"/>
@@ -4446,8 +4494,9 @@
                 <w:lang w:val="en-US"/>
               </w:rPr>
               <w:lastRenderedPageBreak/>
-              <w:t>Match_duration</w:t>
-            </w:r>
+              <w:t>Game_mode</w:t>
+            </w:r>
+            <w:proofErr w:type="spellEnd"/>
           </w:p>
         </w:tc>
         <w:tc>
@@ -4466,15 +4515,17 @@
                 <w:lang w:val="en-US"/>
               </w:rPr>
             </w:pPr>
-            <w:r>
-              <w:rPr>
-                <w:rFonts w:ascii="Times New Roman" w:hAnsi="Times New Roman" w:cs="Times New Roman"/>
-                <w:sz w:val="28"/>
-                <w:szCs w:val="28"/>
-                <w:lang w:val="en-US"/>
-              </w:rPr>
-              <w:t>datetime</w:t>
-            </w:r>
+            <w:proofErr w:type="spellStart"/>
+            <w:r>
+              <w:rPr>
+                <w:rFonts w:ascii="Times New Roman" w:hAnsi="Times New Roman" w:cs="Times New Roman"/>
+                <w:sz w:val="28"/>
+                <w:szCs w:val="28"/>
+                <w:lang w:val="en-US"/>
+              </w:rPr>
+              <w:t>int</w:t>
+            </w:r>
+            <w:proofErr w:type="spellEnd"/>
           </w:p>
         </w:tc>
         <w:tc>
@@ -4527,7 +4578,7 @@
                 <w:szCs w:val="28"/>
                 <w:lang w:val="en-US"/>
               </w:rPr>
-              <w:t>NOT NULL</w:t>
+              <w:t>NULL</w:t>
             </w:r>
           </w:p>
         </w:tc>
@@ -4547,6 +4598,66 @@
                 <w:lang w:val="en-US"/>
               </w:rPr>
             </w:pPr>
+            <w:r>
+              <w:rPr>
+                <w:rFonts w:ascii="Times New Roman" w:hAnsi="Times New Roman" w:cs="Times New Roman"/>
+                <w:sz w:val="28"/>
+                <w:szCs w:val="28"/>
+                <w:lang w:val="en-US"/>
+              </w:rPr>
+              <w:t>CHECK (STATUS IN (“</w:t>
+            </w:r>
+            <w:r>
+              <w:rPr>
+                <w:rFonts w:ascii="Times New Roman" w:hAnsi="Times New Roman" w:cs="Times New Roman"/>
+                <w:sz w:val="28"/>
+                <w:szCs w:val="28"/>
+              </w:rPr>
+              <w:t>Рейтинг</w:t>
+            </w:r>
+            <w:r>
+              <w:rPr>
+                <w:rFonts w:ascii="Times New Roman" w:hAnsi="Times New Roman" w:cs="Times New Roman"/>
+                <w:sz w:val="28"/>
+                <w:szCs w:val="28"/>
+                <w:lang w:val="en-US"/>
+              </w:rPr>
+              <w:t>”, “</w:t>
+            </w:r>
+            <w:r>
+              <w:rPr>
+                <w:rFonts w:ascii="Times New Roman" w:hAnsi="Times New Roman" w:cs="Times New Roman"/>
+                <w:sz w:val="28"/>
+                <w:szCs w:val="28"/>
+              </w:rPr>
+              <w:t>Обычный</w:t>
+            </w:r>
+            <w:r>
+              <w:rPr>
+                <w:rFonts w:ascii="Times New Roman" w:hAnsi="Times New Roman" w:cs="Times New Roman"/>
+                <w:sz w:val="28"/>
+                <w:szCs w:val="28"/>
+                <w:lang w:val="en-US"/>
+              </w:rPr>
+              <w:t>”, “</w:t>
+            </w:r>
+            <w:r>
+              <w:rPr>
+                <w:rFonts w:ascii="Times New Roman" w:hAnsi="Times New Roman" w:cs="Times New Roman"/>
+                <w:sz w:val="28"/>
+                <w:szCs w:val="28"/>
+              </w:rPr>
+              <w:t>Быстрый</w:t>
+            </w:r>
+            <w:r>
+              <w:rPr>
+                <w:rFonts w:ascii="Times New Roman" w:hAnsi="Times New Roman" w:cs="Times New Roman"/>
+                <w:sz w:val="28"/>
+                <w:szCs w:val="28"/>
+                <w:lang w:val="en-US"/>
+              </w:rPr>
+              <w:t>”)</w:t>
+            </w:r>
           </w:p>
         </w:tc>
       </w:tr>
@@ -4574,7 +4685,7 @@
                 <w:szCs w:val="28"/>
                 <w:lang w:val="en-US"/>
               </w:rPr>
-              <w:t>Game_mode</w:t>
+              <w:t>Date</w:t>
             </w:r>
           </w:p>
         </w:tc>
@@ -4594,15 +4705,17 @@
                 <w:lang w:val="en-US"/>
               </w:rPr>
             </w:pPr>
-            <w:r>
-              <w:rPr>
-                <w:rFonts w:ascii="Times New Roman" w:hAnsi="Times New Roman" w:cs="Times New Roman"/>
-                <w:sz w:val="28"/>
-                <w:szCs w:val="28"/>
-                <w:lang w:val="en-US"/>
-              </w:rPr>
-              <w:t>Varchar(15)</w:t>
-            </w:r>
+            <w:proofErr w:type="spellStart"/>
+            <w:r>
+              <w:rPr>
+                <w:rFonts w:ascii="Times New Roman" w:hAnsi="Times New Roman" w:cs="Times New Roman"/>
+                <w:sz w:val="28"/>
+                <w:szCs w:val="28"/>
+                <w:lang w:val="en-US"/>
+              </w:rPr>
+              <w:t>datetime</w:t>
+            </w:r>
+            <w:proofErr w:type="spellEnd"/>
           </w:p>
         </w:tc>
         <w:tc>
@@ -4655,7 +4768,7 @@
                 <w:szCs w:val="28"/>
                 <w:lang w:val="en-US"/>
               </w:rPr>
-              <w:t>NULL</w:t>
+              <w:t>NOT NULL</w:t>
             </w:r>
           </w:p>
         </w:tc>
@@ -4675,66 +4788,6 @@
                 <w:lang w:val="en-US"/>
               </w:rPr>
             </w:pPr>
-            <w:r>
-              <w:rPr>
-                <w:rFonts w:ascii="Times New Roman" w:hAnsi="Times New Roman" w:cs="Times New Roman"/>
-                <w:sz w:val="28"/>
-                <w:szCs w:val="28"/>
-                <w:lang w:val="en-US"/>
-              </w:rPr>
-              <w:t>CHECK (STATUS IN (“</w:t>
-            </w:r>
-            <w:r>
-              <w:rPr>
-                <w:rFonts w:ascii="Times New Roman" w:hAnsi="Times New Roman" w:cs="Times New Roman"/>
-                <w:sz w:val="28"/>
-                <w:szCs w:val="28"/>
-              </w:rPr>
-              <w:t>Рейтинг</w:t>
-            </w:r>
-            <w:r>
-              <w:rPr>
-                <w:rFonts w:ascii="Times New Roman" w:hAnsi="Times New Roman" w:cs="Times New Roman"/>
-                <w:sz w:val="28"/>
-                <w:szCs w:val="28"/>
-                <w:lang w:val="en-US"/>
-              </w:rPr>
-              <w:t>”, “</w:t>
-            </w:r>
-            <w:r>
-              <w:rPr>
-                <w:rFonts w:ascii="Times New Roman" w:hAnsi="Times New Roman" w:cs="Times New Roman"/>
-                <w:sz w:val="28"/>
-                <w:szCs w:val="28"/>
-              </w:rPr>
-              <w:t>Обычный</w:t>
-            </w:r>
-            <w:r>
-              <w:rPr>
-                <w:rFonts w:ascii="Times New Roman" w:hAnsi="Times New Roman" w:cs="Times New Roman"/>
-                <w:sz w:val="28"/>
-                <w:szCs w:val="28"/>
-                <w:lang w:val="en-US"/>
-              </w:rPr>
-              <w:t>”, “</w:t>
-            </w:r>
-            <w:r>
-              <w:rPr>
-                <w:rFonts w:ascii="Times New Roman" w:hAnsi="Times New Roman" w:cs="Times New Roman"/>
-                <w:sz w:val="28"/>
-                <w:szCs w:val="28"/>
-              </w:rPr>
-              <w:t>Быстрый</w:t>
-            </w:r>
-            <w:r>
-              <w:rPr>
-                <w:rFonts w:ascii="Times New Roman" w:hAnsi="Times New Roman" w:cs="Times New Roman"/>
-                <w:sz w:val="28"/>
-                <w:szCs w:val="28"/>
-                <w:lang w:val="en-US"/>
-              </w:rPr>
-              <w:t>”)</w:t>
-            </w:r>
           </w:p>
         </w:tc>
       </w:tr>
@@ -4762,7 +4815,7 @@
                 <w:szCs w:val="28"/>
                 <w:lang w:val="en-US"/>
               </w:rPr>
-              <w:t>Date</w:t>
+              <w:t>Result</w:t>
             </w:r>
           </w:p>
         </w:tc>
@@ -4789,7 +4842,7 @@
                 <w:szCs w:val="28"/>
                 <w:lang w:val="en-US"/>
               </w:rPr>
-              <w:t>datetime</w:t>
+              <w:t>int</w:t>
             </w:r>
           </w:p>
         </w:tc>
@@ -4860,9 +4913,107 @@
                 <w:rFonts w:ascii="Times New Roman" w:hAnsi="Times New Roman" w:cs="Times New Roman"/>
                 <w:sz w:val="28"/>
                 <w:szCs w:val="28"/>
-                <w:lang w:val="en-US"/>
-              </w:rPr>
-            </w:pPr>
+              </w:rPr>
+            </w:pPr>
+            <w:r>
+              <w:rPr>
+                <w:rFonts w:ascii="Times New Roman" w:hAnsi="Times New Roman" w:cs="Times New Roman"/>
+                <w:sz w:val="28"/>
+                <w:szCs w:val="28"/>
+                <w:lang w:val="en-US"/>
+              </w:rPr>
+              <w:t>CHECK</w:t>
+            </w:r>
+            <w:r>
+              <w:rPr>
+                <w:rFonts w:ascii="Times New Roman" w:hAnsi="Times New Roman" w:cs="Times New Roman"/>
+                <w:sz w:val="28"/>
+                <w:szCs w:val="28"/>
+              </w:rPr>
+              <w:t xml:space="preserve"> (</w:t>
+            </w:r>
+            <w:r>
+              <w:rPr>
+                <w:rFonts w:ascii="Times New Roman" w:hAnsi="Times New Roman" w:cs="Times New Roman"/>
+                <w:sz w:val="28"/>
+                <w:szCs w:val="28"/>
+                <w:lang w:val="en-US"/>
+              </w:rPr>
+              <w:t>STATUS</w:t>
+            </w:r>
+            <w:r>
+              <w:rPr>
+                <w:rFonts w:ascii="Times New Roman" w:hAnsi="Times New Roman" w:cs="Times New Roman"/>
+                <w:sz w:val="28"/>
+                <w:szCs w:val="28"/>
+              </w:rPr>
+              <w:t xml:space="preserve"> </w:t>
+            </w:r>
+            <w:r>
+              <w:rPr>
+                <w:rFonts w:ascii="Times New Roman" w:hAnsi="Times New Roman" w:cs="Times New Roman"/>
+                <w:sz w:val="28"/>
+                <w:szCs w:val="28"/>
+                <w:lang w:val="en-US"/>
+              </w:rPr>
+              <w:t>IN</w:t>
+            </w:r>
+            <w:r>
+              <w:rPr>
+                <w:rFonts w:ascii="Times New Roman" w:hAnsi="Times New Roman" w:cs="Times New Roman"/>
+                <w:sz w:val="28"/>
+                <w:szCs w:val="28"/>
+              </w:rPr>
+              <w:t xml:space="preserve"> ("</w:t>
+            </w:r>
+            <w:r>
+              <w:rPr>
+                <w:rFonts w:ascii="Times New Roman" w:hAnsi="Times New Roman" w:cs="Times New Roman"/>
+                <w:sz w:val="28"/>
+                <w:szCs w:val="28"/>
+              </w:rPr>
+              <w:t>Победа</w:t>
+            </w:r>
+            <w:r>
+              <w:rPr>
+                <w:rFonts w:ascii="Times New Roman" w:hAnsi="Times New Roman" w:cs="Times New Roman"/>
+                <w:sz w:val="28"/>
+                <w:szCs w:val="28"/>
+              </w:rPr>
+              <w:t>”, “</w:t>
+            </w:r>
+            <w:r>
+              <w:rPr>
+                <w:rFonts w:ascii="Times New Roman" w:hAnsi="Times New Roman" w:cs="Times New Roman"/>
+                <w:sz w:val="28"/>
+                <w:szCs w:val="28"/>
+              </w:rPr>
+              <w:t>Поражение</w:t>
+            </w:r>
+            <w:r>
+              <w:rPr>
+                <w:rFonts w:ascii="Times New Roman" w:hAnsi="Times New Roman" w:cs="Times New Roman"/>
+                <w:sz w:val="28"/>
+                <w:szCs w:val="28"/>
+              </w:rPr>
+              <w:t>”, “</w:t>
+            </w:r>
+            <w:r>
+              <w:rPr>
+                <w:rFonts w:ascii="Times New Roman" w:hAnsi="Times New Roman" w:cs="Times New Roman"/>
+                <w:sz w:val="28"/>
+                <w:szCs w:val="28"/>
+              </w:rPr>
+              <w:t>Ничья</w:t>
+            </w:r>
+            <w:r>
+              <w:rPr>
+                <w:rFonts w:ascii="Times New Roman" w:hAnsi="Times New Roman" w:cs="Times New Roman"/>
+                <w:sz w:val="28"/>
+                <w:szCs w:val="28"/>
+              </w:rPr>
+              <w:t>”)</w:t>
+            </w:r>
           </w:p>
         </w:tc>
       </w:tr>
@@ -4890,7 +5041,7 @@
                 <w:szCs w:val="28"/>
                 <w:lang w:val="en-US"/>
               </w:rPr>
-              <w:t>Result</w:t>
+              <w:t>Balance_change</w:t>
             </w:r>
           </w:p>
         </w:tc>
@@ -4910,42 +5061,17 @@
                 <w:lang w:val="en-US"/>
               </w:rPr>
             </w:pPr>
-            <w:r>
-              <w:rPr>
-                <w:rFonts w:ascii="Times New Roman" w:hAnsi="Times New Roman" w:cs="Times New Roman"/>
-                <w:sz w:val="28"/>
-                <w:szCs w:val="28"/>
-                <w:lang w:val="en-US"/>
-              </w:rPr>
-              <w:t>varc</w:t>
-            </w:r>
-            <w:r>
-              <w:rPr>
-                <w:rFonts w:ascii="Times New Roman" w:hAnsi="Times New Roman" w:cs="Times New Roman"/>
-                <w:sz w:val="28"/>
-                <w:szCs w:val="28"/>
-                <w:lang w:val="en-US"/>
-              </w:rPr>
-              <w:t>har(</w:t>
-            </w:r>
-            <w:r>
-              <w:rPr>
-                <w:rFonts w:ascii="Times New Roman" w:hAnsi="Times New Roman" w:cs="Times New Roman"/>
-                <w:sz w:val="28"/>
-                <w:szCs w:val="28"/>
-                <w:lang w:val="en-US"/>
-              </w:rPr>
-              <w:t>10</w:t>
-            </w:r>
-            <w:r>
-              <w:rPr>
-                <w:rFonts w:ascii="Times New Roman" w:hAnsi="Times New Roman" w:cs="Times New Roman"/>
-                <w:sz w:val="28"/>
-                <w:szCs w:val="28"/>
-                <w:lang w:val="en-US"/>
-              </w:rPr>
-              <w:t>)</w:t>
-            </w:r>
+            <w:proofErr w:type="spellStart"/>
+            <w:r>
+              <w:rPr>
+                <w:rFonts w:ascii="Times New Roman" w:hAnsi="Times New Roman" w:cs="Times New Roman"/>
+                <w:sz w:val="28"/>
+                <w:szCs w:val="28"/>
+                <w:lang w:val="en-US"/>
+              </w:rPr>
+              <w:t>int</w:t>
+            </w:r>
+            <w:proofErr w:type="spellEnd"/>
           </w:p>
         </w:tc>
         <w:tc>
@@ -5015,107 +5141,9 @@
                 <w:rFonts w:ascii="Times New Roman" w:hAnsi="Times New Roman" w:cs="Times New Roman"/>
                 <w:sz w:val="28"/>
                 <w:szCs w:val="28"/>
-              </w:rPr>
-            </w:pPr>
-            <w:r>
-              <w:rPr>
-                <w:rFonts w:ascii="Times New Roman" w:hAnsi="Times New Roman" w:cs="Times New Roman"/>
-                <w:sz w:val="28"/>
-                <w:szCs w:val="28"/>
-                <w:lang w:val="en-US"/>
-              </w:rPr>
-              <w:t>CHECK</w:t>
-            </w:r>
-            <w:r>
-              <w:rPr>
-                <w:rFonts w:ascii="Times New Roman" w:hAnsi="Times New Roman" w:cs="Times New Roman"/>
-                <w:sz w:val="28"/>
-                <w:szCs w:val="28"/>
-              </w:rPr>
-              <w:t xml:space="preserve"> (</w:t>
-            </w:r>
-            <w:r>
-              <w:rPr>
-                <w:rFonts w:ascii="Times New Roman" w:hAnsi="Times New Roman" w:cs="Times New Roman"/>
-                <w:sz w:val="28"/>
-                <w:szCs w:val="28"/>
-                <w:lang w:val="en-US"/>
-              </w:rPr>
-              <w:t>STATUS</w:t>
-            </w:r>
-            <w:r>
-              <w:rPr>
-                <w:rFonts w:ascii="Times New Roman" w:hAnsi="Times New Roman" w:cs="Times New Roman"/>
-                <w:sz w:val="28"/>
-                <w:szCs w:val="28"/>
-              </w:rPr>
-              <w:t xml:space="preserve"> </w:t>
-            </w:r>
-            <w:r>
-              <w:rPr>
-                <w:rFonts w:ascii="Times New Roman" w:hAnsi="Times New Roman" w:cs="Times New Roman"/>
-                <w:sz w:val="28"/>
-                <w:szCs w:val="28"/>
-                <w:lang w:val="en-US"/>
-              </w:rPr>
-              <w:t>IN</w:t>
-            </w:r>
-            <w:r>
-              <w:rPr>
-                <w:rFonts w:ascii="Times New Roman" w:hAnsi="Times New Roman" w:cs="Times New Roman"/>
-                <w:sz w:val="28"/>
-                <w:szCs w:val="28"/>
-              </w:rPr>
-              <w:t xml:space="preserve"> ("</w:t>
-            </w:r>
-            <w:r>
-              <w:rPr>
-                <w:rFonts w:ascii="Times New Roman" w:hAnsi="Times New Roman" w:cs="Times New Roman"/>
-                <w:sz w:val="28"/>
-                <w:szCs w:val="28"/>
-              </w:rPr>
-              <w:t>Победа</w:t>
-            </w:r>
-            <w:r>
-              <w:rPr>
-                <w:rFonts w:ascii="Times New Roman" w:hAnsi="Times New Roman" w:cs="Times New Roman"/>
-                <w:sz w:val="28"/>
-                <w:szCs w:val="28"/>
-              </w:rPr>
-              <w:t>”, “</w:t>
-            </w:r>
-            <w:r>
-              <w:rPr>
-                <w:rFonts w:ascii="Times New Roman" w:hAnsi="Times New Roman" w:cs="Times New Roman"/>
-                <w:sz w:val="28"/>
-                <w:szCs w:val="28"/>
-              </w:rPr>
-              <w:t>Поражение</w:t>
-            </w:r>
-            <w:r>
-              <w:rPr>
-                <w:rFonts w:ascii="Times New Roman" w:hAnsi="Times New Roman" w:cs="Times New Roman"/>
-                <w:sz w:val="28"/>
-                <w:szCs w:val="28"/>
-              </w:rPr>
-              <w:t>”, “</w:t>
-            </w:r>
-            <w:r>
-              <w:rPr>
-                <w:rFonts w:ascii="Times New Roman" w:hAnsi="Times New Roman" w:cs="Times New Roman"/>
-                <w:sz w:val="28"/>
-                <w:szCs w:val="28"/>
-              </w:rPr>
-              <w:t>Ничья</w:t>
-            </w:r>
-            <w:r>
-              <w:rPr>
-                <w:rFonts w:ascii="Times New Roman" w:hAnsi="Times New Roman" w:cs="Times New Roman"/>
-                <w:sz w:val="28"/>
-                <w:szCs w:val="28"/>
-              </w:rPr>
-              <w:t>”)</w:t>
-            </w:r>
+                <w:lang w:val="en-US"/>
+              </w:rPr>
+            </w:pPr>
           </w:p>
         </w:tc>
       </w:tr>
@@ -5143,7 +5171,7 @@
                 <w:szCs w:val="28"/>
                 <w:lang w:val="en-US"/>
               </w:rPr>
-              <w:t>Balance_change</w:t>
+              <w:t>Nickname</w:t>
             </w:r>
           </w:p>
         </w:tc>
@@ -5170,7 +5198,7 @@
                 <w:szCs w:val="28"/>
                 <w:lang w:val="en-US"/>
               </w:rPr>
-              <w:t>int</w:t>
+              <w:t>Varchar(45)</w:t>
             </w:r>
           </w:p>
         </w:tc>
@@ -5197,7 +5225,7 @@
                 <w:szCs w:val="28"/>
                 <w:lang w:val="en-US"/>
               </w:rPr>
-              <w:t>NO</w:t>
+              <w:t>Foreign Key</w:t>
             </w:r>
           </w:p>
         </w:tc>
@@ -5264,15 +5292,17 @@
                 <w:lang w:val="en-US"/>
               </w:rPr>
             </w:pPr>
-            <w:r>
-              <w:rPr>
-                <w:rFonts w:ascii="Times New Roman" w:hAnsi="Times New Roman" w:cs="Times New Roman"/>
-                <w:sz w:val="28"/>
-                <w:szCs w:val="28"/>
-                <w:lang w:val="en-US"/>
-              </w:rPr>
-              <w:t>Nickname</w:t>
-            </w:r>
+            <w:proofErr w:type="spellStart"/>
+            <w:r>
+              <w:rPr>
+                <w:rFonts w:ascii="Times New Roman" w:hAnsi="Times New Roman" w:cs="Times New Roman"/>
+                <w:sz w:val="28"/>
+                <w:szCs w:val="28"/>
+                <w:lang w:val="en-US"/>
+              </w:rPr>
+              <w:t>Map_code</w:t>
+            </w:r>
+            <w:proofErr w:type="spellEnd"/>
           </w:p>
         </w:tc>
         <w:tc>
@@ -5291,134 +5321,7 @@
                 <w:lang w:val="en-US"/>
               </w:rPr>
             </w:pPr>
-            <w:r>
-              <w:rPr>
-                <w:rFonts w:ascii="Times New Roman" w:hAnsi="Times New Roman" w:cs="Times New Roman"/>
-                <w:sz w:val="28"/>
-                <w:szCs w:val="28"/>
-                <w:lang w:val="en-US"/>
-              </w:rPr>
-              <w:t>Varchar(45)</w:t>
-            </w:r>
-          </w:p>
-        </w:tc>
-        <w:tc>
-          <w:tcPr>
-            <w:tcW w:w="1559" w:type="dxa"/>
-            <w:vAlign w:val="center"/>
-          </w:tcPr>
-          <w:p>
-            <w:pPr>
-              <w:spacing w:line="360" w:lineRule="auto"/>
-              <w:jc w:val="center"/>
-              <w:rPr>
-                <w:rFonts w:ascii="Times New Roman" w:hAnsi="Times New Roman" w:cs="Times New Roman"/>
-                <w:sz w:val="28"/>
-                <w:szCs w:val="28"/>
-                <w:lang w:val="en-US"/>
-              </w:rPr>
-            </w:pPr>
-            <w:r>
-              <w:rPr>
-                <w:rFonts w:ascii="Times New Roman" w:hAnsi="Times New Roman" w:cs="Times New Roman"/>
-                <w:sz w:val="28"/>
-                <w:szCs w:val="28"/>
-                <w:lang w:val="en-US"/>
-              </w:rPr>
-              <w:t>Foreign Key</w:t>
-            </w:r>
-          </w:p>
-        </w:tc>
-        <w:tc>
-          <w:tcPr>
-            <w:tcW w:w="992" w:type="dxa"/>
-            <w:vAlign w:val="center"/>
-          </w:tcPr>
-          <w:p>
-            <w:pPr>
-              <w:spacing w:line="360" w:lineRule="auto"/>
-              <w:jc w:val="center"/>
-              <w:rPr>
-                <w:rFonts w:ascii="Times New Roman" w:hAnsi="Times New Roman" w:cs="Times New Roman"/>
-                <w:sz w:val="28"/>
-                <w:szCs w:val="28"/>
-                <w:lang w:val="en-US"/>
-              </w:rPr>
-            </w:pPr>
-            <w:r>
-              <w:rPr>
-                <w:rFonts w:ascii="Times New Roman" w:hAnsi="Times New Roman" w:cs="Times New Roman"/>
-                <w:sz w:val="28"/>
-                <w:szCs w:val="28"/>
-                <w:lang w:val="en-US"/>
-              </w:rPr>
-              <w:t>NOT NULL</w:t>
-            </w:r>
-          </w:p>
-        </w:tc>
-        <w:tc>
-          <w:tcPr>
-            <w:tcW w:w="2829" w:type="dxa"/>
-            <w:vAlign w:val="center"/>
-          </w:tcPr>
-          <w:p>
-            <w:pPr>
-              <w:spacing w:line="360" w:lineRule="auto"/>
-              <w:jc w:val="center"/>
-              <w:rPr>
-                <w:rFonts w:ascii="Times New Roman" w:hAnsi="Times New Roman" w:cs="Times New Roman"/>
-                <w:sz w:val="28"/>
-                <w:szCs w:val="28"/>
-                <w:lang w:val="en-US"/>
-              </w:rPr>
-            </w:pPr>
-          </w:p>
-        </w:tc>
-      </w:tr>
-      <w:tr>
-        <w:tc>
-          <w:tcPr>
-            <w:tcW w:w="2088" w:type="dxa"/>
-            <w:vAlign w:val="center"/>
-          </w:tcPr>
-          <w:p>
-            <w:pPr>
-              <w:spacing w:line="360" w:lineRule="auto"/>
-              <w:jc w:val="center"/>
-              <w:rPr>
-                <w:rFonts w:ascii="Times New Roman" w:hAnsi="Times New Roman" w:cs="Times New Roman"/>
-                <w:sz w:val="28"/>
-                <w:szCs w:val="28"/>
-                <w:lang w:val="en-US"/>
-              </w:rPr>
-            </w:pPr>
-            <w:r>
-              <w:rPr>
-                <w:rFonts w:ascii="Times New Roman" w:hAnsi="Times New Roman" w:cs="Times New Roman"/>
-                <w:sz w:val="28"/>
-                <w:szCs w:val="28"/>
-                <w:lang w:val="en-US"/>
-              </w:rPr>
-              <w:t>Map_code</w:t>
-            </w:r>
-          </w:p>
-        </w:tc>
-        <w:tc>
-          <w:tcPr>
-            <w:tcW w:w="2165" w:type="dxa"/>
-            <w:vAlign w:val="center"/>
-          </w:tcPr>
-          <w:p>
-            <w:pPr>
-              <w:spacing w:line="360" w:lineRule="auto"/>
-              <w:jc w:val="center"/>
-              <w:rPr>
-                <w:rFonts w:ascii="Times New Roman" w:hAnsi="Times New Roman" w:cs="Times New Roman"/>
-                <w:sz w:val="28"/>
-                <w:szCs w:val="28"/>
-                <w:lang w:val="en-US"/>
-              </w:rPr>
-            </w:pPr>
+            <w:proofErr w:type="spellStart"/>
             <w:r>
               <w:rPr>
                 <w:rFonts w:ascii="Times New Roman" w:hAnsi="Times New Roman" w:cs="Times New Roman"/>
@@ -5428,6 +5331,7 @@
               </w:rPr>
               <w:t>int</w:t>
             </w:r>
+            <w:proofErr w:type="spellEnd"/>
           </w:p>
         </w:tc>
         <w:tc>
@@ -5735,6 +5639,7 @@
                 <w:lang w:val="en-US"/>
               </w:rPr>
             </w:pPr>
+            <w:proofErr w:type="spellStart"/>
             <w:r>
               <w:rPr>
                 <w:rFonts w:ascii="Times New Roman" w:hAnsi="Times New Roman" w:cs="Times New Roman"/>
@@ -5744,6 +5649,7 @@
               </w:rPr>
               <w:t>Map_code</w:t>
             </w:r>
+            <w:proofErr w:type="spellEnd"/>
           </w:p>
         </w:tc>
         <w:tc>
@@ -5762,6 +5668,7 @@
                 <w:lang w:val="en-US"/>
               </w:rPr>
             </w:pPr>
+            <w:proofErr w:type="spellStart"/>
             <w:r>
               <w:rPr>
                 <w:rFonts w:ascii="Times New Roman" w:hAnsi="Times New Roman" w:cs="Times New Roman"/>
@@ -5771,6 +5678,7 @@
               </w:rPr>
               <w:t>Int</w:t>
             </w:r>
+            <w:proofErr w:type="spellEnd"/>
           </w:p>
         </w:tc>
         <w:tc>
@@ -5871,6 +5779,7 @@
                 <w:lang w:val="en-US"/>
               </w:rPr>
             </w:pPr>
+            <w:proofErr w:type="spellStart"/>
             <w:r>
               <w:rPr>
                 <w:rFonts w:ascii="Times New Roman" w:hAnsi="Times New Roman" w:cs="Times New Roman"/>
@@ -5880,6 +5789,7 @@
               </w:rPr>
               <w:t>Map_name</w:t>
             </w:r>
+            <w:proofErr w:type="spellEnd"/>
           </w:p>
         </w:tc>
         <w:tc>
@@ -6010,7 +5920,7 @@
           <w:szCs w:val="28"/>
         </w:rPr>
       </w:pPr>
-      <w:bookmarkStart w:id="3" w:name="_Toc179761828"/>
+      <w:bookmarkStart w:id="4" w:name="_Toc179761828"/>
       <w:r>
         <w:rPr>
           <w:rFonts w:ascii="Times New Roman" w:hAnsi="Times New Roman" w:cs="Times New Roman"/>
@@ -6019,10 +5929,9 @@
           <w:sz w:val="28"/>
           <w:szCs w:val="28"/>
         </w:rPr>
-        <w:lastRenderedPageBreak/>
         <w:t>Обоснование</w:t>
       </w:r>
-      <w:bookmarkEnd w:id="3"/>
+      <w:bookmarkEnd w:id="4"/>
     </w:p>
     <w:p/>
     <w:p>
@@ -6042,6 +5951,7 @@
           <w:sz w:val="28"/>
           <w:szCs w:val="28"/>
         </w:rPr>
+        <w:lastRenderedPageBreak/>
         <w:t>Ограничения кардинальности и типы связей пр</w:t>
       </w:r>
       <w:r>
@@ -6089,7 +5999,6 @@
           <w:rFonts w:ascii="Times New Roman" w:hAnsi="Times New Roman" w:cs="Times New Roman"/>
           <w:sz w:val="28"/>
           <w:szCs w:val="28"/>
-          <w:lang w:val="en-US"/>
         </w:rPr>
       </w:pPr>
       <w:r>
@@ -6107,9 +6016,33 @@
           <w:color w:val="000000" w:themeColor="text1"/>
           <w:sz w:val="28"/>
           <w:szCs w:val="28"/>
-          <w:lang w:val="en-US"/>
         </w:rPr>
         <w:t>5.</w:t>
+      </w:r>
+      <w:r>
+        <w:rPr>
+          <w:rFonts w:ascii="Times New Roman" w:hAnsi="Times New Roman" w:cs="Times New Roman"/>
+          <w:color w:val="000000" w:themeColor="text1"/>
+          <w:sz w:val="28"/>
+          <w:szCs w:val="28"/>
+        </w:rPr>
+        <w:t xml:space="preserve"> </w:t>
+      </w:r>
+      <w:r>
+        <w:rPr>
+          <w:rFonts w:ascii="Times New Roman" w:hAnsi="Times New Roman" w:cs="Times New Roman"/>
+          <w:sz w:val="28"/>
+          <w:szCs w:val="28"/>
+        </w:rPr>
+        <w:t>К</w:t>
+      </w:r>
+      <w:r>
+        <w:rPr>
+          <w:rFonts w:ascii="Times New Roman" w:hAnsi="Times New Roman" w:cs="Times New Roman"/>
+          <w:sz w:val="28"/>
+          <w:szCs w:val="28"/>
+        </w:rPr>
+        <w:t>ардинальности и типы связей</w:t>
       </w:r>
     </w:p>
     <w:tbl>
@@ -6352,6 +6285,7 @@
                 <w:lang w:val="en-US"/>
               </w:rPr>
             </w:pPr>
+            <w:proofErr w:type="spellStart"/>
             <w:r>
               <w:rPr>
                 <w:sz w:val="28"/>
@@ -6360,6 +6294,7 @@
               </w:rPr>
               <w:t>Nonidentifying</w:t>
             </w:r>
+            <w:proofErr w:type="spellEnd"/>
           </w:p>
         </w:tc>
         <w:tc>
@@ -6468,6 +6403,7 @@
                 <w:szCs w:val="28"/>
               </w:rPr>
             </w:pPr>
+            <w:proofErr w:type="spellStart"/>
             <w:r>
               <w:rPr>
                 <w:sz w:val="28"/>
@@ -6476,6 +6412,7 @@
               </w:rPr>
               <w:t>Nonidentifying</w:t>
             </w:r>
+            <w:proofErr w:type="spellEnd"/>
           </w:p>
         </w:tc>
         <w:tc>
@@ -6592,6 +6529,7 @@
                 <w:szCs w:val="28"/>
               </w:rPr>
             </w:pPr>
+            <w:proofErr w:type="spellStart"/>
             <w:r>
               <w:rPr>
                 <w:sz w:val="28"/>
@@ -6600,6 +6538,7 @@
               </w:rPr>
               <w:t>Nonidentifying</w:t>
             </w:r>
+            <w:proofErr w:type="spellEnd"/>
           </w:p>
         </w:tc>
         <w:tc>
@@ -6666,577 +6605,6 @@
       </w:tr>
     </w:tbl>
     <w:p/>
-    <w:p>
-      <w:pPr>
-        <w:spacing w:after="0" w:line="360" w:lineRule="auto"/>
-        <w:ind w:firstLine="709"/>
-        <w:jc w:val="both"/>
-        <w:rPr>
-          <w:rFonts w:ascii="Times New Roman" w:hAnsi="Times New Roman" w:cs="Times New Roman"/>
-          <w:sz w:val="28"/>
-          <w:szCs w:val="28"/>
-        </w:rPr>
-      </w:pPr>
-      <w:r>
-        <w:rPr>
-          <w:rFonts w:ascii="Times New Roman" w:hAnsi="Times New Roman" w:cs="Times New Roman"/>
-          <w:sz w:val="28"/>
-          <w:szCs w:val="28"/>
-        </w:rPr>
-        <w:t xml:space="preserve">В связи </w:t>
-      </w:r>
-      <w:r>
-        <w:rPr>
-          <w:rFonts w:ascii="Times New Roman" w:hAnsi="Times New Roman" w:cs="Times New Roman"/>
-          <w:sz w:val="28"/>
-          <w:szCs w:val="28"/>
-          <w:lang w:val="en-US"/>
-        </w:rPr>
-        <w:t>Players</w:t>
-      </w:r>
-      <w:r>
-        <w:rPr>
-          <w:rFonts w:ascii="Times New Roman" w:hAnsi="Times New Roman" w:cs="Times New Roman"/>
-          <w:sz w:val="28"/>
-          <w:szCs w:val="28"/>
-        </w:rPr>
-        <w:t xml:space="preserve"> (</w:t>
-      </w:r>
-      <w:r>
-        <w:rPr>
-          <w:rFonts w:ascii="Times New Roman" w:hAnsi="Times New Roman" w:cs="Times New Roman"/>
-          <w:sz w:val="28"/>
-          <w:szCs w:val="28"/>
-        </w:rPr>
-        <w:t>игрок</w:t>
-      </w:r>
-      <w:r>
-        <w:rPr>
-          <w:rFonts w:ascii="Times New Roman" w:hAnsi="Times New Roman" w:cs="Times New Roman"/>
-          <w:sz w:val="28"/>
-          <w:szCs w:val="28"/>
-        </w:rPr>
-        <w:t xml:space="preserve">) – </w:t>
-      </w:r>
-      <w:r>
-        <w:rPr>
-          <w:rFonts w:ascii="Times New Roman" w:hAnsi="Times New Roman" w:cs="Times New Roman"/>
-          <w:sz w:val="28"/>
-          <w:szCs w:val="28"/>
-          <w:lang w:val="en-US"/>
-        </w:rPr>
-        <w:t>Characters</w:t>
-      </w:r>
-      <w:r>
-        <w:rPr>
-          <w:rFonts w:ascii="Times New Roman" w:hAnsi="Times New Roman" w:cs="Times New Roman"/>
-          <w:sz w:val="28"/>
-          <w:szCs w:val="28"/>
-        </w:rPr>
-        <w:t xml:space="preserve"> (</w:t>
-      </w:r>
-      <w:r>
-        <w:rPr>
-          <w:rFonts w:ascii="Times New Roman" w:hAnsi="Times New Roman" w:cs="Times New Roman"/>
-          <w:sz w:val="28"/>
-          <w:szCs w:val="28"/>
-        </w:rPr>
-        <w:t>персонаж</w:t>
-      </w:r>
-      <w:r>
-        <w:rPr>
-          <w:rFonts w:ascii="Times New Roman" w:hAnsi="Times New Roman" w:cs="Times New Roman"/>
-          <w:sz w:val="28"/>
-          <w:szCs w:val="28"/>
-        </w:rPr>
-        <w:t xml:space="preserve">) у </w:t>
-      </w:r>
-      <w:r>
-        <w:rPr>
-          <w:rFonts w:ascii="Times New Roman" w:hAnsi="Times New Roman" w:cs="Times New Roman"/>
-          <w:sz w:val="28"/>
-          <w:szCs w:val="28"/>
-        </w:rPr>
-        <w:t>игрока</w:t>
-      </w:r>
-      <w:r>
-        <w:rPr>
-          <w:rFonts w:ascii="Times New Roman" w:hAnsi="Times New Roman" w:cs="Times New Roman"/>
-          <w:sz w:val="28"/>
-          <w:szCs w:val="28"/>
-        </w:rPr>
-        <w:t xml:space="preserve"> </w:t>
-      </w:r>
-      <w:r>
-        <w:rPr>
-          <w:rFonts w:ascii="Times New Roman" w:hAnsi="Times New Roman" w:cs="Times New Roman"/>
-          <w:sz w:val="28"/>
-          <w:szCs w:val="28"/>
-        </w:rPr>
-        <w:t>может быть</w:t>
-      </w:r>
-      <w:r>
-        <w:rPr>
-          <w:rFonts w:ascii="Times New Roman" w:hAnsi="Times New Roman" w:cs="Times New Roman"/>
-          <w:sz w:val="28"/>
-          <w:szCs w:val="28"/>
-        </w:rPr>
-        <w:t xml:space="preserve"> </w:t>
-      </w:r>
-      <w:r>
-        <w:rPr>
-          <w:rFonts w:ascii="Times New Roman" w:hAnsi="Times New Roman" w:cs="Times New Roman"/>
-          <w:sz w:val="28"/>
-          <w:szCs w:val="28"/>
-        </w:rPr>
-        <w:t xml:space="preserve">несколько </w:t>
-      </w:r>
-      <w:r>
-        <w:rPr>
-          <w:rFonts w:ascii="Times New Roman" w:hAnsi="Times New Roman" w:cs="Times New Roman"/>
-          <w:sz w:val="28"/>
-          <w:szCs w:val="28"/>
-        </w:rPr>
-        <w:t>персонажей</w:t>
-      </w:r>
-      <w:r>
-        <w:rPr>
-          <w:rFonts w:ascii="Times New Roman" w:hAnsi="Times New Roman" w:cs="Times New Roman"/>
-          <w:sz w:val="28"/>
-          <w:szCs w:val="28"/>
-        </w:rPr>
-        <w:t xml:space="preserve"> или их может не быть вовсе, а у </w:t>
-      </w:r>
-      <w:r>
-        <w:rPr>
-          <w:rFonts w:ascii="Times New Roman" w:hAnsi="Times New Roman" w:cs="Times New Roman"/>
-          <w:sz w:val="28"/>
-          <w:szCs w:val="28"/>
-        </w:rPr>
-        <w:t>персонажа</w:t>
-      </w:r>
-      <w:r>
-        <w:rPr>
-          <w:rFonts w:ascii="Times New Roman" w:hAnsi="Times New Roman" w:cs="Times New Roman"/>
-          <w:sz w:val="28"/>
-          <w:szCs w:val="28"/>
-        </w:rPr>
-        <w:t xml:space="preserve"> всегда должен быть единственный </w:t>
-      </w:r>
-      <w:r>
-        <w:rPr>
-          <w:rFonts w:ascii="Times New Roman" w:hAnsi="Times New Roman" w:cs="Times New Roman"/>
-          <w:sz w:val="28"/>
-          <w:szCs w:val="28"/>
-        </w:rPr>
-        <w:t>владелец (игрок)</w:t>
-      </w:r>
-      <w:r>
-        <w:rPr>
-          <w:rFonts w:ascii="Times New Roman" w:hAnsi="Times New Roman" w:cs="Times New Roman"/>
-          <w:sz w:val="28"/>
-          <w:szCs w:val="28"/>
-        </w:rPr>
-        <w:t>,</w:t>
-      </w:r>
-      <w:r>
-        <w:rPr>
-          <w:rFonts w:ascii="Times New Roman" w:hAnsi="Times New Roman" w:cs="Times New Roman"/>
-          <w:sz w:val="28"/>
-          <w:szCs w:val="28"/>
-        </w:rPr>
-        <w:t xml:space="preserve"> следовательно, связь является связью типа «один-ко-многим» с минимальной кардинальностью M-O.</w:t>
-      </w:r>
-    </w:p>
-    <w:p>
-      <w:pPr>
-        <w:spacing w:after="0" w:line="360" w:lineRule="auto"/>
-        <w:ind w:firstLine="709"/>
-        <w:jc w:val="both"/>
-        <w:rPr>
-          <w:rFonts w:ascii="Times New Roman" w:hAnsi="Times New Roman" w:cs="Times New Roman"/>
-          <w:sz w:val="28"/>
-          <w:szCs w:val="28"/>
-        </w:rPr>
-      </w:pPr>
-      <w:r>
-        <w:rPr>
-          <w:rFonts w:ascii="Times New Roman" w:hAnsi="Times New Roman" w:cs="Times New Roman"/>
-          <w:sz w:val="28"/>
-          <w:szCs w:val="28"/>
-        </w:rPr>
-        <w:t xml:space="preserve">В связях </w:t>
-      </w:r>
-      <w:r>
-        <w:rPr>
-          <w:rFonts w:ascii="Times New Roman" w:hAnsi="Times New Roman" w:cs="Times New Roman"/>
-          <w:sz w:val="28"/>
-          <w:szCs w:val="28"/>
-          <w:lang w:val="en-US"/>
-        </w:rPr>
-        <w:t>Characters</w:t>
-      </w:r>
-      <w:r>
-        <w:rPr>
-          <w:rFonts w:ascii="Times New Roman" w:hAnsi="Times New Roman" w:cs="Times New Roman"/>
-          <w:sz w:val="28"/>
-          <w:szCs w:val="28"/>
-        </w:rPr>
-        <w:t xml:space="preserve"> (</w:t>
-      </w:r>
-      <w:r>
-        <w:rPr>
-          <w:rFonts w:ascii="Times New Roman" w:hAnsi="Times New Roman" w:cs="Times New Roman"/>
-          <w:sz w:val="28"/>
-          <w:szCs w:val="28"/>
-        </w:rPr>
-        <w:t>Персонаж</w:t>
-      </w:r>
-      <w:r>
-        <w:rPr>
-          <w:rFonts w:ascii="Times New Roman" w:hAnsi="Times New Roman" w:cs="Times New Roman"/>
-          <w:sz w:val="28"/>
-          <w:szCs w:val="28"/>
-        </w:rPr>
-        <w:t xml:space="preserve">) – </w:t>
-      </w:r>
-      <w:r>
-        <w:rPr>
-          <w:rFonts w:ascii="Times New Roman" w:hAnsi="Times New Roman" w:cs="Times New Roman"/>
-          <w:sz w:val="28"/>
-          <w:szCs w:val="28"/>
-          <w:lang w:val="en-US"/>
-        </w:rPr>
-        <w:t>Matches</w:t>
-      </w:r>
-      <w:r>
-        <w:rPr>
-          <w:rFonts w:ascii="Times New Roman" w:hAnsi="Times New Roman" w:cs="Times New Roman"/>
-          <w:sz w:val="28"/>
-          <w:szCs w:val="28"/>
-        </w:rPr>
-        <w:t xml:space="preserve"> (</w:t>
-      </w:r>
-      <w:r>
-        <w:rPr>
-          <w:rFonts w:ascii="Times New Roman" w:hAnsi="Times New Roman" w:cs="Times New Roman"/>
-          <w:sz w:val="28"/>
-          <w:szCs w:val="28"/>
-        </w:rPr>
-        <w:t>матч</w:t>
-      </w:r>
-      <w:r>
-        <w:rPr>
-          <w:rFonts w:ascii="Times New Roman" w:hAnsi="Times New Roman" w:cs="Times New Roman"/>
-          <w:sz w:val="28"/>
-          <w:szCs w:val="28"/>
-        </w:rPr>
-        <w:t xml:space="preserve">), </w:t>
-      </w:r>
-      <w:r>
-        <w:rPr>
-          <w:rFonts w:ascii="Times New Roman" w:hAnsi="Times New Roman" w:cs="Times New Roman"/>
-          <w:sz w:val="28"/>
-          <w:szCs w:val="28"/>
-        </w:rPr>
-        <w:t xml:space="preserve">у </w:t>
-      </w:r>
-      <w:r>
-        <w:rPr>
-          <w:rFonts w:ascii="Times New Roman" w:hAnsi="Times New Roman" w:cs="Times New Roman"/>
-          <w:sz w:val="28"/>
-          <w:szCs w:val="28"/>
-        </w:rPr>
-        <w:t>персонажа</w:t>
-      </w:r>
-      <w:r>
-        <w:rPr>
-          <w:rFonts w:ascii="Times New Roman" w:hAnsi="Times New Roman" w:cs="Times New Roman"/>
-          <w:sz w:val="28"/>
-          <w:szCs w:val="28"/>
-        </w:rPr>
-        <w:t xml:space="preserve"> может быть </w:t>
-      </w:r>
-      <w:r>
-        <w:rPr>
-          <w:rFonts w:ascii="Times New Roman" w:hAnsi="Times New Roman" w:cs="Times New Roman"/>
-          <w:sz w:val="28"/>
-          <w:szCs w:val="28"/>
-        </w:rPr>
-        <w:t>множество матчей</w:t>
-      </w:r>
-      <w:r>
-        <w:rPr>
-          <w:rFonts w:ascii="Times New Roman" w:hAnsi="Times New Roman" w:cs="Times New Roman"/>
-          <w:sz w:val="28"/>
-          <w:szCs w:val="28"/>
-        </w:rPr>
-        <w:t xml:space="preserve"> или </w:t>
-      </w:r>
-      <w:r>
-        <w:rPr>
-          <w:rFonts w:ascii="Times New Roman" w:hAnsi="Times New Roman" w:cs="Times New Roman"/>
-          <w:sz w:val="28"/>
-          <w:szCs w:val="28"/>
-        </w:rPr>
-        <w:t>ни одного</w:t>
-      </w:r>
-      <w:r>
-        <w:rPr>
-          <w:rFonts w:ascii="Times New Roman" w:hAnsi="Times New Roman" w:cs="Times New Roman"/>
-          <w:sz w:val="28"/>
-          <w:szCs w:val="28"/>
-        </w:rPr>
-        <w:t xml:space="preserve">, а </w:t>
-      </w:r>
-      <w:r>
-        <w:rPr>
-          <w:rFonts w:ascii="Times New Roman" w:hAnsi="Times New Roman" w:cs="Times New Roman"/>
-          <w:sz w:val="28"/>
-          <w:szCs w:val="28"/>
-        </w:rPr>
-        <w:t>в матче</w:t>
-      </w:r>
-      <w:r>
-        <w:rPr>
-          <w:rFonts w:ascii="Times New Roman" w:hAnsi="Times New Roman" w:cs="Times New Roman"/>
-          <w:sz w:val="28"/>
-          <w:szCs w:val="28"/>
-        </w:rPr>
-        <w:t xml:space="preserve"> всегда </w:t>
-      </w:r>
-      <w:r>
-        <w:rPr>
-          <w:rFonts w:ascii="Times New Roman" w:hAnsi="Times New Roman" w:cs="Times New Roman"/>
-          <w:sz w:val="28"/>
-          <w:szCs w:val="28"/>
-        </w:rPr>
-        <w:t>участвует</w:t>
-      </w:r>
-      <w:r>
-        <w:rPr>
-          <w:rFonts w:ascii="Times New Roman" w:hAnsi="Times New Roman" w:cs="Times New Roman"/>
-          <w:sz w:val="28"/>
-          <w:szCs w:val="28"/>
-        </w:rPr>
-        <w:t xml:space="preserve"> единственный </w:t>
-      </w:r>
-      <w:r>
-        <w:rPr>
-          <w:rFonts w:ascii="Times New Roman" w:hAnsi="Times New Roman" w:cs="Times New Roman"/>
-          <w:sz w:val="28"/>
-          <w:szCs w:val="28"/>
-        </w:rPr>
-        <w:t>персонаж</w:t>
-      </w:r>
-      <w:r>
-        <w:rPr>
-          <w:rFonts w:ascii="Times New Roman" w:hAnsi="Times New Roman" w:cs="Times New Roman"/>
-          <w:sz w:val="28"/>
-          <w:szCs w:val="28"/>
-        </w:rPr>
-        <w:t>,</w:t>
-      </w:r>
-      <w:r>
-        <w:rPr>
-          <w:rFonts w:ascii="Times New Roman" w:hAnsi="Times New Roman" w:cs="Times New Roman"/>
-          <w:sz w:val="28"/>
-          <w:szCs w:val="28"/>
-        </w:rPr>
-        <w:t xml:space="preserve"> следовательно, связь является связью типа «один-ко-многим» с минимальной кардинальностью M-O.</w:t>
-      </w:r>
-    </w:p>
-    <w:p>
-      <w:pPr>
-        <w:spacing w:after="0" w:line="360" w:lineRule="auto"/>
-        <w:ind w:firstLine="709"/>
-        <w:jc w:val="both"/>
-        <w:rPr>
-          <w:rFonts w:ascii="Times New Roman" w:hAnsi="Times New Roman" w:cs="Times New Roman"/>
-          <w:sz w:val="28"/>
-          <w:szCs w:val="28"/>
-        </w:rPr>
-      </w:pPr>
-      <w:r>
-        <w:rPr>
-          <w:rFonts w:ascii="Times New Roman" w:hAnsi="Times New Roman" w:cs="Times New Roman"/>
-          <w:sz w:val="28"/>
-          <w:szCs w:val="28"/>
-        </w:rPr>
-        <w:t xml:space="preserve">В связи </w:t>
-      </w:r>
-      <w:r>
-        <w:rPr>
-          <w:rFonts w:ascii="Times New Roman" w:hAnsi="Times New Roman" w:cs="Times New Roman"/>
-          <w:sz w:val="28"/>
-          <w:szCs w:val="28"/>
-          <w:lang w:val="en-US"/>
-        </w:rPr>
-        <w:t>Maps</w:t>
-      </w:r>
-      <w:r>
-        <w:rPr>
-          <w:rFonts w:ascii="Times New Roman" w:hAnsi="Times New Roman" w:cs="Times New Roman"/>
-          <w:sz w:val="28"/>
-          <w:szCs w:val="28"/>
-        </w:rPr>
-        <w:t xml:space="preserve"> (</w:t>
-      </w:r>
-      <w:r>
-        <w:rPr>
-          <w:rFonts w:ascii="Times New Roman" w:hAnsi="Times New Roman" w:cs="Times New Roman"/>
-          <w:sz w:val="28"/>
-          <w:szCs w:val="28"/>
-        </w:rPr>
-        <w:t>карта</w:t>
-      </w:r>
-      <w:r>
-        <w:rPr>
-          <w:rFonts w:ascii="Times New Roman" w:hAnsi="Times New Roman" w:cs="Times New Roman"/>
-          <w:sz w:val="28"/>
-          <w:szCs w:val="28"/>
-        </w:rPr>
-        <w:t xml:space="preserve">) – </w:t>
-      </w:r>
-      <w:r>
-        <w:rPr>
-          <w:rFonts w:ascii="Times New Roman" w:hAnsi="Times New Roman" w:cs="Times New Roman"/>
-          <w:sz w:val="28"/>
-          <w:szCs w:val="28"/>
-          <w:lang w:val="en-US"/>
-        </w:rPr>
-        <w:t>Matches</w:t>
-      </w:r>
-      <w:r>
-        <w:rPr>
-          <w:rFonts w:ascii="Times New Roman" w:hAnsi="Times New Roman" w:cs="Times New Roman"/>
-          <w:sz w:val="28"/>
-          <w:szCs w:val="28"/>
-        </w:rPr>
-        <w:t>(</w:t>
-      </w:r>
-      <w:r>
-        <w:rPr>
-          <w:rFonts w:ascii="Times New Roman" w:hAnsi="Times New Roman" w:cs="Times New Roman"/>
-          <w:sz w:val="28"/>
-          <w:szCs w:val="28"/>
-        </w:rPr>
-        <w:t>матч</w:t>
-      </w:r>
-      <w:r>
-        <w:rPr>
-          <w:rFonts w:ascii="Times New Roman" w:hAnsi="Times New Roman" w:cs="Times New Roman"/>
-          <w:sz w:val="28"/>
-          <w:szCs w:val="28"/>
-        </w:rPr>
-        <w:t xml:space="preserve">) </w:t>
-      </w:r>
-      <w:r>
-        <w:rPr>
-          <w:rFonts w:ascii="Times New Roman" w:hAnsi="Times New Roman" w:cs="Times New Roman"/>
-          <w:sz w:val="28"/>
-          <w:szCs w:val="28"/>
-        </w:rPr>
-        <w:t>карта</w:t>
-      </w:r>
-      <w:r>
-        <w:rPr>
-          <w:rFonts w:ascii="Times New Roman" w:hAnsi="Times New Roman" w:cs="Times New Roman"/>
-          <w:sz w:val="28"/>
-          <w:szCs w:val="28"/>
-        </w:rPr>
-        <w:t xml:space="preserve"> может </w:t>
-      </w:r>
-      <w:r>
-        <w:rPr>
-          <w:rFonts w:ascii="Times New Roman" w:hAnsi="Times New Roman" w:cs="Times New Roman"/>
-          <w:sz w:val="28"/>
-          <w:szCs w:val="28"/>
-        </w:rPr>
-        <w:t>играться либо ни в одном матче</w:t>
-      </w:r>
-      <w:r>
-        <w:rPr>
-          <w:rFonts w:ascii="Times New Roman" w:hAnsi="Times New Roman" w:cs="Times New Roman"/>
-          <w:sz w:val="28"/>
-          <w:szCs w:val="28"/>
-        </w:rPr>
-        <w:t xml:space="preserve">, </w:t>
-      </w:r>
-      <w:r>
-        <w:rPr>
-          <w:rFonts w:ascii="Times New Roman" w:hAnsi="Times New Roman" w:cs="Times New Roman"/>
-          <w:sz w:val="28"/>
-          <w:szCs w:val="28"/>
-        </w:rPr>
-        <w:t>либо во множестве</w:t>
-      </w:r>
-      <w:r>
-        <w:rPr>
-          <w:rFonts w:ascii="Times New Roman" w:hAnsi="Times New Roman" w:cs="Times New Roman"/>
-          <w:sz w:val="28"/>
-          <w:szCs w:val="28"/>
-        </w:rPr>
-        <w:t xml:space="preserve">, </w:t>
-      </w:r>
-      <w:r>
-        <w:rPr>
-          <w:rFonts w:ascii="Times New Roman" w:hAnsi="Times New Roman" w:cs="Times New Roman"/>
-          <w:sz w:val="28"/>
-          <w:szCs w:val="28"/>
-        </w:rPr>
-        <w:t>а матч обязательно имеет одну единственную карту из пула</w:t>
-      </w:r>
-      <w:r>
-        <w:rPr>
-          <w:rFonts w:ascii="Times New Roman" w:hAnsi="Times New Roman" w:cs="Times New Roman"/>
-          <w:sz w:val="28"/>
-          <w:szCs w:val="28"/>
-        </w:rPr>
-        <w:t>, следовательно</w:t>
-      </w:r>
-      <w:r>
-        <w:rPr>
-          <w:rFonts w:ascii="Times New Roman" w:hAnsi="Times New Roman" w:cs="Times New Roman"/>
-          <w:sz w:val="28"/>
-          <w:szCs w:val="28"/>
-        </w:rPr>
-        <w:t>,</w:t>
-      </w:r>
-      <w:r>
-        <w:rPr>
-          <w:rFonts w:ascii="Times New Roman" w:hAnsi="Times New Roman" w:cs="Times New Roman"/>
-          <w:sz w:val="28"/>
-          <w:szCs w:val="28"/>
-        </w:rPr>
-        <w:t xml:space="preserve"> данная связь является связью типа «один-ко-многим» c</w:t>
-      </w:r>
-      <w:r>
-        <w:rPr>
-          <w:rFonts w:ascii="Times New Roman" w:hAnsi="Times New Roman" w:cs="Times New Roman"/>
-          <w:sz w:val="28"/>
-          <w:szCs w:val="28"/>
-        </w:rPr>
-        <w:t xml:space="preserve"> минимальной кардинальностью M-</w:t>
-      </w:r>
-      <w:r>
-        <w:rPr>
-          <w:rFonts w:ascii="Times New Roman" w:hAnsi="Times New Roman" w:cs="Times New Roman"/>
-          <w:sz w:val="28"/>
-          <w:szCs w:val="28"/>
-          <w:lang w:val="en-US"/>
-        </w:rPr>
-        <w:t>O</w:t>
-      </w:r>
-      <w:r>
-        <w:rPr>
-          <w:rFonts w:ascii="Times New Roman" w:hAnsi="Times New Roman" w:cs="Times New Roman"/>
-          <w:sz w:val="28"/>
-          <w:szCs w:val="28"/>
-        </w:rPr>
-        <w:t>.</w:t>
-      </w:r>
-    </w:p>
     <w:p>
       <w:pPr>
         <w:spacing w:after="0" w:line="360" w:lineRule="auto"/>
@@ -7412,6 +6780,7 @@
               </w:rPr>
               <w:t xml:space="preserve">Действие для </w:t>
             </w:r>
+            <w:proofErr w:type="spellStart"/>
             <w:r>
               <w:rPr>
                 <w:rFonts w:ascii="Times New Roman" w:hAnsi="Times New Roman" w:cs="Times New Roman"/>
@@ -7429,6 +6798,7 @@
               </w:rPr>
               <w:t>rs</w:t>
             </w:r>
+            <w:proofErr w:type="spellEnd"/>
           </w:p>
           <w:p>
             <w:pPr>
@@ -7618,7 +6988,6 @@
                 <w:sz w:val="28"/>
                 <w:szCs w:val="28"/>
               </w:rPr>
-              <w:lastRenderedPageBreak/>
               <w:t>Изменение первичного или внешнего ключей</w:t>
             </w:r>
           </w:p>
@@ -8284,7 +7653,16 @@
                 <w:sz w:val="28"/>
                 <w:szCs w:val="28"/>
               </w:rPr>
-              <w:t xml:space="preserve"> существуют дочерние </w:t>
+              <w:t xml:space="preserve"> существуют </w:t>
+            </w:r>
+            <w:r>
+              <w:rPr>
+                <w:rFonts w:ascii="Times New Roman" w:hAnsi="Times New Roman" w:cs="Times New Roman"/>
+                <w:sz w:val="28"/>
+                <w:szCs w:val="28"/>
+              </w:rPr>
+              <w:lastRenderedPageBreak/>
+              <w:t xml:space="preserve">дочерние </w:t>
             </w:r>
             <w:r>
               <w:rPr>
@@ -8340,6 +7718,7 @@
                 <w:sz w:val="28"/>
                 <w:szCs w:val="28"/>
               </w:rPr>
+              <w:lastRenderedPageBreak/>
               <w:t xml:space="preserve">Запрещено – данные о </w:t>
             </w:r>
             <w:r>
@@ -8922,8 +8301,8 @@
       </w:pPr>
     </w:p>
     <w:sectPr>
-      <w:footerReference w:type="default" r:id="rId15"/>
-      <w:footerReference w:type="first" r:id="rId16"/>
+      <w:footerReference w:type="default" r:id="rId16"/>
+      <w:footerReference w:type="first" r:id="rId17"/>
       <w:pgSz w:w="11906" w:h="16838"/>
       <w:pgMar w:top="1134" w:right="567" w:bottom="1134" w:left="1701" w:header="709" w:footer="709" w:gutter="0"/>
       <w:cols w:space="708"/>
@@ -8935,7 +8314,7 @@
 </file>
 
 <file path=word/endnotes.xml><?xml version="1.0" encoding="utf-8"?>
-<w:endnotes xmlns:wpc="http://schemas.microsoft.com/office/word/2010/wordprocessingCanvas" xmlns:cx="http://schemas.microsoft.com/office/drawing/2014/chartex" xmlns:cx1="http://schemas.microsoft.com/office/drawing/2015/9/8/chartex" xmlns:cx2="http://schemas.microsoft.com/office/drawing/2015/10/21/chartex" xmlns:cx3="http://schemas.microsoft.com/office/drawing/2016/5/9/chartex" xmlns:cx4="http://schemas.microsoft.com/office/drawing/2016/5/10/chartex" xmlns:cx5="http://schemas.microsoft.com/office/drawing/2016/5/11/chartex" xmlns:cx6="http://schemas.microsoft.com/office/drawing/2016/5/12/chartex" xmlns:cx7="http://schemas.microsoft.com/office/drawing/2016/5/13/chartex" xmlns:cx8="http://schemas.microsoft.com/office/drawing/2016/5/14/chartex" xmlns:mc="http://schemas.openxmlformats.org/markup-compatibility/2006" xmlns:aink="http://schemas.microsoft.com/office/drawing/2016/ink" xmlns:am3d="http://schemas.microsoft.com/office/drawing/2017/model3d" xmlns:o="urn:schemas-microsoft-com:office:office" xmlns:r="http://schemas.openxmlformats.org/officeDocument/2006/relationships" xmlns:m="http://schemas.openxmlformats.org/officeDocument/2006/math" xmlns:v="urn:schemas-microsoft-com:vml" xmlns:wp14="http://schemas.microsoft.com/office/word/2010/wordprocessingDrawing" xmlns:wp="http://schemas.openxmlformats.org/drawingml/2006/wordprocessingDrawing" xmlns:w10="urn:schemas-microsoft-com:office:word" xmlns:w="http://schemas.openxmlformats.org/wordprocessingml/2006/main" xmlns:w14="http://schemas.microsoft.com/office/word/2010/wordml" xmlns:w15="http://schemas.microsoft.com/office/word/2012/wordml" xmlns:w16cex="http://schemas.microsoft.com/office/word/2018/wordml/cex" xmlns:w16cid="http://schemas.microsoft.com/office/word/2016/wordml/cid" xmlns:w16="http://schemas.microsoft.com/office/word/2018/wordml" xmlns:w16sdtdh="http://schemas.microsoft.com/office/word/2020/wordml/sdtdatahash" xmlns:w16se="http://schemas.microsoft.com/office/word/2015/wordml/symex" xmlns:wpg="http://schemas.microsoft.com/office/word/2010/wordprocessingGroup" xmlns:wpi="http://schemas.microsoft.com/office/word/2010/wordprocessingInk" xmlns:wne="http://schemas.microsoft.com/office/word/2006/wordml" xmlns:wps="http://schemas.microsoft.com/office/word/2010/wordprocessingShape" mc:Ignorable="w14 w15 w16se w16cid w16 w16cex w16sdtdh wp14">
+<w:endnotes xmlns:wpc="http://schemas.microsoft.com/office/word/2010/wordprocessingCanvas" xmlns:cx="http://schemas.microsoft.com/office/drawing/2014/chartex" xmlns:cx1="http://schemas.microsoft.com/office/drawing/2015/9/8/chartex" xmlns:mc="http://schemas.openxmlformats.org/markup-compatibility/2006" xmlns:o="urn:schemas-microsoft-com:office:office" xmlns:r="http://schemas.openxmlformats.org/officeDocument/2006/relationships" xmlns:m="http://schemas.openxmlformats.org/officeDocument/2006/math" xmlns:v="urn:schemas-microsoft-com:vml" xmlns:wp14="http://schemas.microsoft.com/office/word/2010/wordprocessingDrawing" xmlns:wp="http://schemas.openxmlformats.org/drawingml/2006/wordprocessingDrawing" xmlns:w10="urn:schemas-microsoft-com:office:word" xmlns:w="http://schemas.openxmlformats.org/wordprocessingml/2006/main" xmlns:w14="http://schemas.microsoft.com/office/word/2010/wordml" xmlns:w15="http://schemas.microsoft.com/office/word/2012/wordml" xmlns:w16se="http://schemas.microsoft.com/office/word/2015/wordml/symex" xmlns:wpg="http://schemas.microsoft.com/office/word/2010/wordprocessingGroup" xmlns:wpi="http://schemas.microsoft.com/office/word/2010/wordprocessingInk" xmlns:wne="http://schemas.microsoft.com/office/word/2006/wordml" xmlns:wps="http://schemas.microsoft.com/office/word/2010/wordprocessingShape" mc:Ignorable="w14 w15 w16se wp14">
   <w:endnote w:type="separator" w:id="-1">
     <w:p>
       <w:pPr>
@@ -8960,7 +8339,7 @@
 </file>
 
 <file path=word/footer1.xml><?xml version="1.0" encoding="utf-8"?>
-<w:ftr xmlns:wpc="http://schemas.microsoft.com/office/word/2010/wordprocessingCanvas" xmlns:cx="http://schemas.microsoft.com/office/drawing/2014/chartex" xmlns:cx1="http://schemas.microsoft.com/office/drawing/2015/9/8/chartex" xmlns:cx2="http://schemas.microsoft.com/office/drawing/2015/10/21/chartex" xmlns:cx3="http://schemas.microsoft.com/office/drawing/2016/5/9/chartex" xmlns:cx4="http://schemas.microsoft.com/office/drawing/2016/5/10/chartex" xmlns:cx5="http://schemas.microsoft.com/office/drawing/2016/5/11/chartex" xmlns:cx6="http://schemas.microsoft.com/office/drawing/2016/5/12/chartex" xmlns:cx7="http://schemas.microsoft.com/office/drawing/2016/5/13/chartex" xmlns:cx8="http://schemas.microsoft.com/office/drawing/2016/5/14/chartex" xmlns:mc="http://schemas.openxmlformats.org/markup-compatibility/2006" xmlns:aink="http://schemas.microsoft.com/office/drawing/2016/ink" xmlns:am3d="http://schemas.microsoft.com/office/drawing/2017/model3d" xmlns:o="urn:schemas-microsoft-com:office:office" xmlns:r="http://schemas.openxmlformats.org/officeDocument/2006/relationships" xmlns:m="http://schemas.openxmlformats.org/officeDocument/2006/math" xmlns:v="urn:schemas-microsoft-com:vml" xmlns:wp14="http://schemas.microsoft.com/office/word/2010/wordprocessingDrawing" xmlns:wp="http://schemas.openxmlformats.org/drawingml/2006/wordprocessingDrawing" xmlns:w10="urn:schemas-microsoft-com:office:word" xmlns:w="http://schemas.openxmlformats.org/wordprocessingml/2006/main" xmlns:w14="http://schemas.microsoft.com/office/word/2010/wordml" xmlns:w15="http://schemas.microsoft.com/office/word/2012/wordml" xmlns:w16cex="http://schemas.microsoft.com/office/word/2018/wordml/cex" xmlns:w16cid="http://schemas.microsoft.com/office/word/2016/wordml/cid" xmlns:w16="http://schemas.microsoft.com/office/word/2018/wordml" xmlns:w16sdtdh="http://schemas.microsoft.com/office/word/2020/wordml/sdtdatahash" xmlns:w16se="http://schemas.microsoft.com/office/word/2015/wordml/symex" xmlns:wpg="http://schemas.microsoft.com/office/word/2010/wordprocessingGroup" xmlns:wpi="http://schemas.microsoft.com/office/word/2010/wordprocessingInk" xmlns:wne="http://schemas.microsoft.com/office/word/2006/wordml" xmlns:wps="http://schemas.microsoft.com/office/word/2010/wordprocessingShape" mc:Ignorable="w14 w15 w16se w16cid w16 w16cex w16sdtdh wp14">
+<w:ftr xmlns:wpc="http://schemas.microsoft.com/office/word/2010/wordprocessingCanvas" xmlns:cx="http://schemas.microsoft.com/office/drawing/2014/chartex" xmlns:cx1="http://schemas.microsoft.com/office/drawing/2015/9/8/chartex" xmlns:mc="http://schemas.openxmlformats.org/markup-compatibility/2006" xmlns:o="urn:schemas-microsoft-com:office:office" xmlns:r="http://schemas.openxmlformats.org/officeDocument/2006/relationships" xmlns:m="http://schemas.openxmlformats.org/officeDocument/2006/math" xmlns:v="urn:schemas-microsoft-com:vml" xmlns:wp14="http://schemas.microsoft.com/office/word/2010/wordprocessingDrawing" xmlns:wp="http://schemas.openxmlformats.org/drawingml/2006/wordprocessingDrawing" xmlns:w10="urn:schemas-microsoft-com:office:word" xmlns:w="http://schemas.openxmlformats.org/wordprocessingml/2006/main" xmlns:w14="http://schemas.microsoft.com/office/word/2010/wordml" xmlns:w15="http://schemas.microsoft.com/office/word/2012/wordml" xmlns:w16se="http://schemas.microsoft.com/office/word/2015/wordml/symex" xmlns:wpg="http://schemas.microsoft.com/office/word/2010/wordprocessingGroup" xmlns:wpi="http://schemas.microsoft.com/office/word/2010/wordprocessingInk" xmlns:wne="http://schemas.microsoft.com/office/word/2006/wordml" xmlns:wps="http://schemas.microsoft.com/office/word/2010/wordprocessingShape" mc:Ignorable="w14 w15 w16se wp14">
   <w:p>
     <w:pPr>
       <w:pStyle w:val="a7"/>
@@ -8978,7 +8357,7 @@
 </file>
 
 <file path=word/footer2.xml><?xml version="1.0" encoding="utf-8"?>
-<w:ftr xmlns:wpc="http://schemas.microsoft.com/office/word/2010/wordprocessingCanvas" xmlns:cx="http://schemas.microsoft.com/office/drawing/2014/chartex" xmlns:cx1="http://schemas.microsoft.com/office/drawing/2015/9/8/chartex" xmlns:cx2="http://schemas.microsoft.com/office/drawing/2015/10/21/chartex" xmlns:cx3="http://schemas.microsoft.com/office/drawing/2016/5/9/chartex" xmlns:cx4="http://schemas.microsoft.com/office/drawing/2016/5/10/chartex" xmlns:cx5="http://schemas.microsoft.com/office/drawing/2016/5/11/chartex" xmlns:cx6="http://schemas.microsoft.com/office/drawing/2016/5/12/chartex" xmlns:cx7="http://schemas.microsoft.com/office/drawing/2016/5/13/chartex" xmlns:cx8="http://schemas.microsoft.com/office/drawing/2016/5/14/chartex" xmlns:mc="http://schemas.openxmlformats.org/markup-compatibility/2006" xmlns:aink="http://schemas.microsoft.com/office/drawing/2016/ink" xmlns:am3d="http://schemas.microsoft.com/office/drawing/2017/model3d" xmlns:o="urn:schemas-microsoft-com:office:office" xmlns:r="http://schemas.openxmlformats.org/officeDocument/2006/relationships" xmlns:m="http://schemas.openxmlformats.org/officeDocument/2006/math" xmlns:v="urn:schemas-microsoft-com:vml" xmlns:wp14="http://schemas.microsoft.com/office/word/2010/wordprocessingDrawing" xmlns:wp="http://schemas.openxmlformats.org/drawingml/2006/wordprocessingDrawing" xmlns:w10="urn:schemas-microsoft-com:office:word" xmlns:w="http://schemas.openxmlformats.org/wordprocessingml/2006/main" xmlns:w14="http://schemas.microsoft.com/office/word/2010/wordml" xmlns:w15="http://schemas.microsoft.com/office/word/2012/wordml" xmlns:w16cex="http://schemas.microsoft.com/office/word/2018/wordml/cex" xmlns:w16cid="http://schemas.microsoft.com/office/word/2016/wordml/cid" xmlns:w16="http://schemas.microsoft.com/office/word/2018/wordml" xmlns:w16sdtdh="http://schemas.microsoft.com/office/word/2020/wordml/sdtdatahash" xmlns:w16se="http://schemas.microsoft.com/office/word/2015/wordml/symex" xmlns:wpg="http://schemas.microsoft.com/office/word/2010/wordprocessingGroup" xmlns:wpi="http://schemas.microsoft.com/office/word/2010/wordprocessingInk" xmlns:wne="http://schemas.microsoft.com/office/word/2006/wordml" xmlns:wps="http://schemas.microsoft.com/office/word/2010/wordprocessingShape" mc:Ignorable="w14 w15 w16se w16cid w16 w16cex w16sdtdh wp14">
+<w:ftr xmlns:wpc="http://schemas.microsoft.com/office/word/2010/wordprocessingCanvas" xmlns:cx="http://schemas.microsoft.com/office/drawing/2014/chartex" xmlns:cx1="http://schemas.microsoft.com/office/drawing/2015/9/8/chartex" xmlns:mc="http://schemas.openxmlformats.org/markup-compatibility/2006" xmlns:o="urn:schemas-microsoft-com:office:office" xmlns:r="http://schemas.openxmlformats.org/officeDocument/2006/relationships" xmlns:m="http://schemas.openxmlformats.org/officeDocument/2006/math" xmlns:v="urn:schemas-microsoft-com:vml" xmlns:wp14="http://schemas.microsoft.com/office/word/2010/wordprocessingDrawing" xmlns:wp="http://schemas.openxmlformats.org/drawingml/2006/wordprocessingDrawing" xmlns:w10="urn:schemas-microsoft-com:office:word" xmlns:w="http://schemas.openxmlformats.org/wordprocessingml/2006/main" xmlns:w14="http://schemas.microsoft.com/office/word/2010/wordml" xmlns:w15="http://schemas.microsoft.com/office/word/2012/wordml" xmlns:w16se="http://schemas.microsoft.com/office/word/2015/wordml/symex" xmlns:wpg="http://schemas.microsoft.com/office/word/2010/wordprocessingGroup" xmlns:wpi="http://schemas.microsoft.com/office/word/2010/wordprocessingInk" xmlns:wne="http://schemas.microsoft.com/office/word/2006/wordml" xmlns:wps="http://schemas.microsoft.com/office/word/2010/wordprocessingShape" mc:Ignorable="w14 w15 w16se wp14">
   <w:sdt>
     <w:sdtPr>
       <w:id w:val="-1055698568"/>
@@ -9027,7 +8406,7 @@
 </file>
 
 <file path=word/footer3.xml><?xml version="1.0" encoding="utf-8"?>
-<w:ftr xmlns:wpc="http://schemas.microsoft.com/office/word/2010/wordprocessingCanvas" xmlns:cx="http://schemas.microsoft.com/office/drawing/2014/chartex" xmlns:cx1="http://schemas.microsoft.com/office/drawing/2015/9/8/chartex" xmlns:cx2="http://schemas.microsoft.com/office/drawing/2015/10/21/chartex" xmlns:cx3="http://schemas.microsoft.com/office/drawing/2016/5/9/chartex" xmlns:cx4="http://schemas.microsoft.com/office/drawing/2016/5/10/chartex" xmlns:cx5="http://schemas.microsoft.com/office/drawing/2016/5/11/chartex" xmlns:cx6="http://schemas.microsoft.com/office/drawing/2016/5/12/chartex" xmlns:cx7="http://schemas.microsoft.com/office/drawing/2016/5/13/chartex" xmlns:cx8="http://schemas.microsoft.com/office/drawing/2016/5/14/chartex" xmlns:mc="http://schemas.openxmlformats.org/markup-compatibility/2006" xmlns:aink="http://schemas.microsoft.com/office/drawing/2016/ink" xmlns:am3d="http://schemas.microsoft.com/office/drawing/2017/model3d" xmlns:o="urn:schemas-microsoft-com:office:office" xmlns:r="http://schemas.openxmlformats.org/officeDocument/2006/relationships" xmlns:m="http://schemas.openxmlformats.org/officeDocument/2006/math" xmlns:v="urn:schemas-microsoft-com:vml" xmlns:wp14="http://schemas.microsoft.com/office/word/2010/wordprocessingDrawing" xmlns:wp="http://schemas.openxmlformats.org/drawingml/2006/wordprocessingDrawing" xmlns:w10="urn:schemas-microsoft-com:office:word" xmlns:w="http://schemas.openxmlformats.org/wordprocessingml/2006/main" xmlns:w14="http://schemas.microsoft.com/office/word/2010/wordml" xmlns:w15="http://schemas.microsoft.com/office/word/2012/wordml" xmlns:w16cex="http://schemas.microsoft.com/office/word/2018/wordml/cex" xmlns:w16cid="http://schemas.microsoft.com/office/word/2016/wordml/cid" xmlns:w16="http://schemas.microsoft.com/office/word/2018/wordml" xmlns:w16sdtdh="http://schemas.microsoft.com/office/word/2020/wordml/sdtdatahash" xmlns:w16se="http://schemas.microsoft.com/office/word/2015/wordml/symex" xmlns:wpg="http://schemas.microsoft.com/office/word/2010/wordprocessingGroup" xmlns:wpi="http://schemas.microsoft.com/office/word/2010/wordprocessingInk" xmlns:wne="http://schemas.microsoft.com/office/word/2006/wordml" xmlns:wps="http://schemas.microsoft.com/office/word/2010/wordprocessingShape" mc:Ignorable="w14 w15 w16se w16cid w16 w16cex w16sdtdh wp14">
+<w:ftr xmlns:wpc="http://schemas.microsoft.com/office/word/2010/wordprocessingCanvas" xmlns:cx="http://schemas.microsoft.com/office/drawing/2014/chartex" xmlns:cx1="http://schemas.microsoft.com/office/drawing/2015/9/8/chartex" xmlns:mc="http://schemas.openxmlformats.org/markup-compatibility/2006" xmlns:o="urn:schemas-microsoft-com:office:office" xmlns:r="http://schemas.openxmlformats.org/officeDocument/2006/relationships" xmlns:m="http://schemas.openxmlformats.org/officeDocument/2006/math" xmlns:v="urn:schemas-microsoft-com:vml" xmlns:wp14="http://schemas.microsoft.com/office/word/2010/wordprocessingDrawing" xmlns:wp="http://schemas.openxmlformats.org/drawingml/2006/wordprocessingDrawing" xmlns:w10="urn:schemas-microsoft-com:office:word" xmlns:w="http://schemas.openxmlformats.org/wordprocessingml/2006/main" xmlns:w14="http://schemas.microsoft.com/office/word/2010/wordml" xmlns:w15="http://schemas.microsoft.com/office/word/2012/wordml" xmlns:w16se="http://schemas.microsoft.com/office/word/2015/wordml/symex" xmlns:wpg="http://schemas.microsoft.com/office/word/2010/wordprocessingGroup" xmlns:wpi="http://schemas.microsoft.com/office/word/2010/wordprocessingInk" xmlns:wne="http://schemas.microsoft.com/office/word/2006/wordml" xmlns:wps="http://schemas.microsoft.com/office/word/2010/wordprocessingShape" mc:Ignorable="w14 w15 w16se wp14">
   <w:p>
     <w:pPr>
       <w:pStyle w:val="a7"/>
@@ -9045,7 +8424,7 @@
 </file>
 
 <file path=word/footer4.xml><?xml version="1.0" encoding="utf-8"?>
-<w:ftr xmlns:wpc="http://schemas.microsoft.com/office/word/2010/wordprocessingCanvas" xmlns:cx="http://schemas.microsoft.com/office/drawing/2014/chartex" xmlns:cx1="http://schemas.microsoft.com/office/drawing/2015/9/8/chartex" xmlns:cx2="http://schemas.microsoft.com/office/drawing/2015/10/21/chartex" xmlns:cx3="http://schemas.microsoft.com/office/drawing/2016/5/9/chartex" xmlns:cx4="http://schemas.microsoft.com/office/drawing/2016/5/10/chartex" xmlns:cx5="http://schemas.microsoft.com/office/drawing/2016/5/11/chartex" xmlns:cx6="http://schemas.microsoft.com/office/drawing/2016/5/12/chartex" xmlns:cx7="http://schemas.microsoft.com/office/drawing/2016/5/13/chartex" xmlns:cx8="http://schemas.microsoft.com/office/drawing/2016/5/14/chartex" xmlns:mc="http://schemas.openxmlformats.org/markup-compatibility/2006" xmlns:aink="http://schemas.microsoft.com/office/drawing/2016/ink" xmlns:am3d="http://schemas.microsoft.com/office/drawing/2017/model3d" xmlns:o="urn:schemas-microsoft-com:office:office" xmlns:r="http://schemas.openxmlformats.org/officeDocument/2006/relationships" xmlns:m="http://schemas.openxmlformats.org/officeDocument/2006/math" xmlns:v="urn:schemas-microsoft-com:vml" xmlns:wp14="http://schemas.microsoft.com/office/word/2010/wordprocessingDrawing" xmlns:wp="http://schemas.openxmlformats.org/drawingml/2006/wordprocessingDrawing" xmlns:w10="urn:schemas-microsoft-com:office:word" xmlns:w="http://schemas.openxmlformats.org/wordprocessingml/2006/main" xmlns:w14="http://schemas.microsoft.com/office/word/2010/wordml" xmlns:w15="http://schemas.microsoft.com/office/word/2012/wordml" xmlns:w16cex="http://schemas.microsoft.com/office/word/2018/wordml/cex" xmlns:w16cid="http://schemas.microsoft.com/office/word/2016/wordml/cid" xmlns:w16="http://schemas.microsoft.com/office/word/2018/wordml" xmlns:w16sdtdh="http://schemas.microsoft.com/office/word/2020/wordml/sdtdatahash" xmlns:w16se="http://schemas.microsoft.com/office/word/2015/wordml/symex" xmlns:wpg="http://schemas.microsoft.com/office/word/2010/wordprocessingGroup" xmlns:wpi="http://schemas.microsoft.com/office/word/2010/wordprocessingInk" xmlns:wne="http://schemas.microsoft.com/office/word/2006/wordml" xmlns:wps="http://schemas.microsoft.com/office/word/2010/wordprocessingShape" mc:Ignorable="w14 w15 w16se w16cid w16 w16cex w16sdtdh wp14">
+<w:ftr xmlns:wpc="http://schemas.microsoft.com/office/word/2010/wordprocessingCanvas" xmlns:cx="http://schemas.microsoft.com/office/drawing/2014/chartex" xmlns:cx1="http://schemas.microsoft.com/office/drawing/2015/9/8/chartex" xmlns:mc="http://schemas.openxmlformats.org/markup-compatibility/2006" xmlns:o="urn:schemas-microsoft-com:office:office" xmlns:r="http://schemas.openxmlformats.org/officeDocument/2006/relationships" xmlns:m="http://schemas.openxmlformats.org/officeDocument/2006/math" xmlns:v="urn:schemas-microsoft-com:vml" xmlns:wp14="http://schemas.microsoft.com/office/word/2010/wordprocessingDrawing" xmlns:wp="http://schemas.openxmlformats.org/drawingml/2006/wordprocessingDrawing" xmlns:w10="urn:schemas-microsoft-com:office:word" xmlns:w="http://schemas.openxmlformats.org/wordprocessingml/2006/main" xmlns:w14="http://schemas.microsoft.com/office/word/2010/wordml" xmlns:w15="http://schemas.microsoft.com/office/word/2012/wordml" xmlns:w16se="http://schemas.microsoft.com/office/word/2015/wordml/symex" xmlns:wpg="http://schemas.microsoft.com/office/word/2010/wordprocessingGroup" xmlns:wpi="http://schemas.microsoft.com/office/word/2010/wordprocessingInk" xmlns:wne="http://schemas.microsoft.com/office/word/2006/wordml" xmlns:wps="http://schemas.microsoft.com/office/word/2010/wordprocessingShape" mc:Ignorable="w14 w15 w16se wp14">
   <w:sdt>
     <w:sdtPr>
       <w:id w:val="-1975669320"/>
@@ -9094,7 +8473,7 @@
 </file>
 
 <file path=word/footer5.xml><?xml version="1.0" encoding="utf-8"?>
-<w:ftr xmlns:wpc="http://schemas.microsoft.com/office/word/2010/wordprocessingCanvas" xmlns:cx="http://schemas.microsoft.com/office/drawing/2014/chartex" xmlns:cx1="http://schemas.microsoft.com/office/drawing/2015/9/8/chartex" xmlns:cx2="http://schemas.microsoft.com/office/drawing/2015/10/21/chartex" xmlns:cx3="http://schemas.microsoft.com/office/drawing/2016/5/9/chartex" xmlns:cx4="http://schemas.microsoft.com/office/drawing/2016/5/10/chartex" xmlns:cx5="http://schemas.microsoft.com/office/drawing/2016/5/11/chartex" xmlns:cx6="http://schemas.microsoft.com/office/drawing/2016/5/12/chartex" xmlns:cx7="http://schemas.microsoft.com/office/drawing/2016/5/13/chartex" xmlns:cx8="http://schemas.microsoft.com/office/drawing/2016/5/14/chartex" xmlns:mc="http://schemas.openxmlformats.org/markup-compatibility/2006" xmlns:aink="http://schemas.microsoft.com/office/drawing/2016/ink" xmlns:am3d="http://schemas.microsoft.com/office/drawing/2017/model3d" xmlns:o="urn:schemas-microsoft-com:office:office" xmlns:r="http://schemas.openxmlformats.org/officeDocument/2006/relationships" xmlns:m="http://schemas.openxmlformats.org/officeDocument/2006/math" xmlns:v="urn:schemas-microsoft-com:vml" xmlns:wp14="http://schemas.microsoft.com/office/word/2010/wordprocessingDrawing" xmlns:wp="http://schemas.openxmlformats.org/drawingml/2006/wordprocessingDrawing" xmlns:w10="urn:schemas-microsoft-com:office:word" xmlns:w="http://schemas.openxmlformats.org/wordprocessingml/2006/main" xmlns:w14="http://schemas.microsoft.com/office/word/2010/wordml" xmlns:w15="http://schemas.microsoft.com/office/word/2012/wordml" xmlns:w16cex="http://schemas.microsoft.com/office/word/2018/wordml/cex" xmlns:w16cid="http://schemas.microsoft.com/office/word/2016/wordml/cid" xmlns:w16="http://schemas.microsoft.com/office/word/2018/wordml" xmlns:w16sdtdh="http://schemas.microsoft.com/office/word/2020/wordml/sdtdatahash" xmlns:w16se="http://schemas.microsoft.com/office/word/2015/wordml/symex" xmlns:wpg="http://schemas.microsoft.com/office/word/2010/wordprocessingGroup" xmlns:wpi="http://schemas.microsoft.com/office/word/2010/wordprocessingInk" xmlns:wne="http://schemas.microsoft.com/office/word/2006/wordml" xmlns:wps="http://schemas.microsoft.com/office/word/2010/wordprocessingShape" mc:Ignorable="w14 w15 w16se w16cid w16 w16cex w16sdtdh wp14">
+<w:ftr xmlns:wpc="http://schemas.microsoft.com/office/word/2010/wordprocessingCanvas" xmlns:cx="http://schemas.microsoft.com/office/drawing/2014/chartex" xmlns:cx1="http://schemas.microsoft.com/office/drawing/2015/9/8/chartex" xmlns:mc="http://schemas.openxmlformats.org/markup-compatibility/2006" xmlns:o="urn:schemas-microsoft-com:office:office" xmlns:r="http://schemas.openxmlformats.org/officeDocument/2006/relationships" xmlns:m="http://schemas.openxmlformats.org/officeDocument/2006/math" xmlns:v="urn:schemas-microsoft-com:vml" xmlns:wp14="http://schemas.microsoft.com/office/word/2010/wordprocessingDrawing" xmlns:wp="http://schemas.openxmlformats.org/drawingml/2006/wordprocessingDrawing" xmlns:w10="urn:schemas-microsoft-com:office:word" xmlns:w="http://schemas.openxmlformats.org/wordprocessingml/2006/main" xmlns:w14="http://schemas.microsoft.com/office/word/2010/wordml" xmlns:w15="http://schemas.microsoft.com/office/word/2012/wordml" xmlns:w16se="http://schemas.microsoft.com/office/word/2015/wordml/symex" xmlns:wpg="http://schemas.microsoft.com/office/word/2010/wordprocessingGroup" xmlns:wpi="http://schemas.microsoft.com/office/word/2010/wordprocessingInk" xmlns:wne="http://schemas.microsoft.com/office/word/2006/wordml" xmlns:wps="http://schemas.microsoft.com/office/word/2010/wordprocessingShape" mc:Ignorable="w14 w15 w16se wp14">
   <w:sdt>
     <w:sdtPr>
       <w:id w:val="-1866673122"/>
@@ -9123,7 +8502,7 @@
           <w:rPr>
             <w:noProof/>
           </w:rPr>
-          <w:t>10</w:t>
+          <w:t>9</w:t>
         </w:r>
         <w:r>
           <w:fldChar w:fldCharType="end"/>
@@ -9140,7 +8519,7 @@
 </file>
 
 <file path=word/footer6.xml><?xml version="1.0" encoding="utf-8"?>
-<w:ftr xmlns:wpc="http://schemas.microsoft.com/office/word/2010/wordprocessingCanvas" xmlns:cx="http://schemas.microsoft.com/office/drawing/2014/chartex" xmlns:cx1="http://schemas.microsoft.com/office/drawing/2015/9/8/chartex" xmlns:cx2="http://schemas.microsoft.com/office/drawing/2015/10/21/chartex" xmlns:cx3="http://schemas.microsoft.com/office/drawing/2016/5/9/chartex" xmlns:cx4="http://schemas.microsoft.com/office/drawing/2016/5/10/chartex" xmlns:cx5="http://schemas.microsoft.com/office/drawing/2016/5/11/chartex" xmlns:cx6="http://schemas.microsoft.com/office/drawing/2016/5/12/chartex" xmlns:cx7="http://schemas.microsoft.com/office/drawing/2016/5/13/chartex" xmlns:cx8="http://schemas.microsoft.com/office/drawing/2016/5/14/chartex" xmlns:mc="http://schemas.openxmlformats.org/markup-compatibility/2006" xmlns:aink="http://schemas.microsoft.com/office/drawing/2016/ink" xmlns:am3d="http://schemas.microsoft.com/office/drawing/2017/model3d" xmlns:o="urn:schemas-microsoft-com:office:office" xmlns:r="http://schemas.openxmlformats.org/officeDocument/2006/relationships" xmlns:m="http://schemas.openxmlformats.org/officeDocument/2006/math" xmlns:v="urn:schemas-microsoft-com:vml" xmlns:wp14="http://schemas.microsoft.com/office/word/2010/wordprocessingDrawing" xmlns:wp="http://schemas.openxmlformats.org/drawingml/2006/wordprocessingDrawing" xmlns:w10="urn:schemas-microsoft-com:office:word" xmlns:w="http://schemas.openxmlformats.org/wordprocessingml/2006/main" xmlns:w14="http://schemas.microsoft.com/office/word/2010/wordml" xmlns:w15="http://schemas.microsoft.com/office/word/2012/wordml" xmlns:w16cex="http://schemas.microsoft.com/office/word/2018/wordml/cex" xmlns:w16cid="http://schemas.microsoft.com/office/word/2016/wordml/cid" xmlns:w16="http://schemas.microsoft.com/office/word/2018/wordml" xmlns:w16sdtdh="http://schemas.microsoft.com/office/word/2020/wordml/sdtdatahash" xmlns:w16se="http://schemas.microsoft.com/office/word/2015/wordml/symex" xmlns:wpg="http://schemas.microsoft.com/office/word/2010/wordprocessingGroup" xmlns:wpi="http://schemas.microsoft.com/office/word/2010/wordprocessingInk" xmlns:wne="http://schemas.microsoft.com/office/word/2006/wordml" xmlns:wps="http://schemas.microsoft.com/office/word/2010/wordprocessingShape" mc:Ignorable="w14 w15 w16se w16cid w16 w16cex w16sdtdh wp14">
+<w:ftr xmlns:wpc="http://schemas.microsoft.com/office/word/2010/wordprocessingCanvas" xmlns:cx="http://schemas.microsoft.com/office/drawing/2014/chartex" xmlns:cx1="http://schemas.microsoft.com/office/drawing/2015/9/8/chartex" xmlns:mc="http://schemas.openxmlformats.org/markup-compatibility/2006" xmlns:o="urn:schemas-microsoft-com:office:office" xmlns:r="http://schemas.openxmlformats.org/officeDocument/2006/relationships" xmlns:m="http://schemas.openxmlformats.org/officeDocument/2006/math" xmlns:v="urn:schemas-microsoft-com:vml" xmlns:wp14="http://schemas.microsoft.com/office/word/2010/wordprocessingDrawing" xmlns:wp="http://schemas.openxmlformats.org/drawingml/2006/wordprocessingDrawing" xmlns:w10="urn:schemas-microsoft-com:office:word" xmlns:w="http://schemas.openxmlformats.org/wordprocessingml/2006/main" xmlns:w14="http://schemas.microsoft.com/office/word/2010/wordml" xmlns:w15="http://schemas.microsoft.com/office/word/2012/wordml" xmlns:w16se="http://schemas.microsoft.com/office/word/2015/wordml/symex" xmlns:wpg="http://schemas.microsoft.com/office/word/2010/wordprocessingGroup" xmlns:wpi="http://schemas.microsoft.com/office/word/2010/wordprocessingInk" xmlns:wne="http://schemas.microsoft.com/office/word/2006/wordml" xmlns:wps="http://schemas.microsoft.com/office/word/2010/wordprocessingShape" mc:Ignorable="w14 w15 w16se wp14">
   <w:sdt>
     <w:sdtPr>
       <w:id w:val="-259996025"/>
@@ -9189,7 +8568,7 @@
 </file>
 
 <file path=word/footnotes.xml><?xml version="1.0" encoding="utf-8"?>
-<w:footnotes xmlns:wpc="http://schemas.microsoft.com/office/word/2010/wordprocessingCanvas" xmlns:cx="http://schemas.microsoft.com/office/drawing/2014/chartex" xmlns:cx1="http://schemas.microsoft.com/office/drawing/2015/9/8/chartex" xmlns:cx2="http://schemas.microsoft.com/office/drawing/2015/10/21/chartex" xmlns:cx3="http://schemas.microsoft.com/office/drawing/2016/5/9/chartex" xmlns:cx4="http://schemas.microsoft.com/office/drawing/2016/5/10/chartex" xmlns:cx5="http://schemas.microsoft.com/office/drawing/2016/5/11/chartex" xmlns:cx6="http://schemas.microsoft.com/office/drawing/2016/5/12/chartex" xmlns:cx7="http://schemas.microsoft.com/office/drawing/2016/5/13/chartex" xmlns:cx8="http://schemas.microsoft.com/office/drawing/2016/5/14/chartex" xmlns:mc="http://schemas.openxmlformats.org/markup-compatibility/2006" xmlns:aink="http://schemas.microsoft.com/office/drawing/2016/ink" xmlns:am3d="http://schemas.microsoft.com/office/drawing/2017/model3d" xmlns:o="urn:schemas-microsoft-com:office:office" xmlns:r="http://schemas.openxmlformats.org/officeDocument/2006/relationships" xmlns:m="http://schemas.openxmlformats.org/officeDocument/2006/math" xmlns:v="urn:schemas-microsoft-com:vml" xmlns:wp14="http://schemas.microsoft.com/office/word/2010/wordprocessingDrawing" xmlns:wp="http://schemas.openxmlformats.org/drawingml/2006/wordprocessingDrawing" xmlns:w10="urn:schemas-microsoft-com:office:word" xmlns:w="http://schemas.openxmlformats.org/wordprocessingml/2006/main" xmlns:w14="http://schemas.microsoft.com/office/word/2010/wordml" xmlns:w15="http://schemas.microsoft.com/office/word/2012/wordml" xmlns:w16cex="http://schemas.microsoft.com/office/word/2018/wordml/cex" xmlns:w16cid="http://schemas.microsoft.com/office/word/2016/wordml/cid" xmlns:w16="http://schemas.microsoft.com/office/word/2018/wordml" xmlns:w16sdtdh="http://schemas.microsoft.com/office/word/2020/wordml/sdtdatahash" xmlns:w16se="http://schemas.microsoft.com/office/word/2015/wordml/symex" xmlns:wpg="http://schemas.microsoft.com/office/word/2010/wordprocessingGroup" xmlns:wpi="http://schemas.microsoft.com/office/word/2010/wordprocessingInk" xmlns:wne="http://schemas.microsoft.com/office/word/2006/wordml" xmlns:wps="http://schemas.microsoft.com/office/word/2010/wordprocessingShape" mc:Ignorable="w14 w15 w16se w16cid w16 w16cex w16sdtdh wp14">
+<w:footnotes xmlns:wpc="http://schemas.microsoft.com/office/word/2010/wordprocessingCanvas" xmlns:cx="http://schemas.microsoft.com/office/drawing/2014/chartex" xmlns:cx1="http://schemas.microsoft.com/office/drawing/2015/9/8/chartex" xmlns:mc="http://schemas.openxmlformats.org/markup-compatibility/2006" xmlns:o="urn:schemas-microsoft-com:office:office" xmlns:r="http://schemas.openxmlformats.org/officeDocument/2006/relationships" xmlns:m="http://schemas.openxmlformats.org/officeDocument/2006/math" xmlns:v="urn:schemas-microsoft-com:vml" xmlns:wp14="http://schemas.microsoft.com/office/word/2010/wordprocessingDrawing" xmlns:wp="http://schemas.openxmlformats.org/drawingml/2006/wordprocessingDrawing" xmlns:w10="urn:schemas-microsoft-com:office:word" xmlns:w="http://schemas.openxmlformats.org/wordprocessingml/2006/main" xmlns:w14="http://schemas.microsoft.com/office/word/2010/wordml" xmlns:w15="http://schemas.microsoft.com/office/word/2012/wordml" xmlns:w16se="http://schemas.microsoft.com/office/word/2015/wordml/symex" xmlns:wpg="http://schemas.microsoft.com/office/word/2010/wordprocessingGroup" xmlns:wpi="http://schemas.microsoft.com/office/word/2010/wordprocessingInk" xmlns:wne="http://schemas.microsoft.com/office/word/2006/wordml" xmlns:wps="http://schemas.microsoft.com/office/word/2010/wordprocessingShape" mc:Ignorable="w14 w15 w16se wp14">
   <w:footnote w:type="separator" w:id="-1">
     <w:p>
       <w:pPr>
@@ -9214,7 +8593,7 @@
 </file>
 
 <file path=word/numbering.xml><?xml version="1.0" encoding="utf-8"?>
-<w:numbering xmlns:wpc="http://schemas.microsoft.com/office/word/2010/wordprocessingCanvas" xmlns:cx="http://schemas.microsoft.com/office/drawing/2014/chartex" xmlns:cx1="http://schemas.microsoft.com/office/drawing/2015/9/8/chartex" xmlns:cx2="http://schemas.microsoft.com/office/drawing/2015/10/21/chartex" xmlns:cx3="http://schemas.microsoft.com/office/drawing/2016/5/9/chartex" xmlns:cx4="http://schemas.microsoft.com/office/drawing/2016/5/10/chartex" xmlns:cx5="http://schemas.microsoft.com/office/drawing/2016/5/11/chartex" xmlns:cx6="http://schemas.microsoft.com/office/drawing/2016/5/12/chartex" xmlns:cx7="http://schemas.microsoft.com/office/drawing/2016/5/13/chartex" xmlns:cx8="http://schemas.microsoft.com/office/drawing/2016/5/14/chartex" xmlns:mc="http://schemas.openxmlformats.org/markup-compatibility/2006" xmlns:aink="http://schemas.microsoft.com/office/drawing/2016/ink" xmlns:am3d="http://schemas.microsoft.com/office/drawing/2017/model3d" xmlns:o="urn:schemas-microsoft-com:office:office" xmlns:r="http://schemas.openxmlformats.org/officeDocument/2006/relationships" xmlns:m="http://schemas.openxmlformats.org/officeDocument/2006/math" xmlns:v="urn:schemas-microsoft-com:vml" xmlns:wp14="http://schemas.microsoft.com/office/word/2010/wordprocessingDrawing" xmlns:wp="http://schemas.openxmlformats.org/drawingml/2006/wordprocessingDrawing" xmlns:w10="urn:schemas-microsoft-com:office:word" xmlns:w="http://schemas.openxmlformats.org/wordprocessingml/2006/main" xmlns:w14="http://schemas.microsoft.com/office/word/2010/wordml" xmlns:w15="http://schemas.microsoft.com/office/word/2012/wordml" xmlns:w16cex="http://schemas.microsoft.com/office/word/2018/wordml/cex" xmlns:w16cid="http://schemas.microsoft.com/office/word/2016/wordml/cid" xmlns:w16="http://schemas.microsoft.com/office/word/2018/wordml" xmlns:w16sdtdh="http://schemas.microsoft.com/office/word/2020/wordml/sdtdatahash" xmlns:w16se="http://schemas.microsoft.com/office/word/2015/wordml/symex" xmlns:wpg="http://schemas.microsoft.com/office/word/2010/wordprocessingGroup" xmlns:wpi="http://schemas.microsoft.com/office/word/2010/wordprocessingInk" xmlns:wne="http://schemas.microsoft.com/office/word/2006/wordml" xmlns:wps="http://schemas.microsoft.com/office/word/2010/wordprocessingShape" mc:Ignorable="w14 w15 w16se w16cid w16 w16cex w16sdtdh wp14">
+<w:numbering xmlns:wpc="http://schemas.microsoft.com/office/word/2010/wordprocessingCanvas" xmlns:cx="http://schemas.microsoft.com/office/drawing/2014/chartex" xmlns:cx1="http://schemas.microsoft.com/office/drawing/2015/9/8/chartex" xmlns:mc="http://schemas.openxmlformats.org/markup-compatibility/2006" xmlns:o="urn:schemas-microsoft-com:office:office" xmlns:r="http://schemas.openxmlformats.org/officeDocument/2006/relationships" xmlns:m="http://schemas.openxmlformats.org/officeDocument/2006/math" xmlns:v="urn:schemas-microsoft-com:vml" xmlns:wp14="http://schemas.microsoft.com/office/word/2010/wordprocessingDrawing" xmlns:wp="http://schemas.openxmlformats.org/drawingml/2006/wordprocessingDrawing" xmlns:w10="urn:schemas-microsoft-com:office:word" xmlns:w="http://schemas.openxmlformats.org/wordprocessingml/2006/main" xmlns:w14="http://schemas.microsoft.com/office/word/2010/wordml" xmlns:w15="http://schemas.microsoft.com/office/word/2012/wordml" xmlns:w16se="http://schemas.microsoft.com/office/word/2015/wordml/symex" xmlns:wpg="http://schemas.microsoft.com/office/word/2010/wordprocessingGroup" xmlns:wpi="http://schemas.microsoft.com/office/word/2010/wordprocessingInk" xmlns:wne="http://schemas.microsoft.com/office/word/2006/wordml" xmlns:wps="http://schemas.microsoft.com/office/word/2010/wordprocessingShape" mc:Ignorable="w14 w15 w16se wp14">
   <w:abstractNum w:abstractNumId="0" w15:restartNumberingAfterBreak="0">
     <w:nsid w:val="17041BEA"/>
     <w:multiLevelType w:val="hybridMultilevel"/>
@@ -9760,7 +9139,7 @@
 </file>
 
 <file path=word/styles.xml><?xml version="1.0" encoding="utf-8"?>
-<w:styles xmlns:mc="http://schemas.openxmlformats.org/markup-compatibility/2006" xmlns:r="http://schemas.openxmlformats.org/officeDocument/2006/relationships" xmlns:w="http://schemas.openxmlformats.org/wordprocessingml/2006/main" xmlns:w14="http://schemas.microsoft.com/office/word/2010/wordml" xmlns:w15="http://schemas.microsoft.com/office/word/2012/wordml" xmlns:w16cex="http://schemas.microsoft.com/office/word/2018/wordml/cex" xmlns:w16cid="http://schemas.microsoft.com/office/word/2016/wordml/cid" xmlns:w16="http://schemas.microsoft.com/office/word/2018/wordml" xmlns:w16sdtdh="http://schemas.microsoft.com/office/word/2020/wordml/sdtdatahash" xmlns:w16se="http://schemas.microsoft.com/office/word/2015/wordml/symex" mc:Ignorable="w14 w15 w16se w16cid w16 w16cex w16sdtdh">
+<w:styles xmlns:mc="http://schemas.openxmlformats.org/markup-compatibility/2006" xmlns:r="http://schemas.openxmlformats.org/officeDocument/2006/relationships" xmlns:w="http://schemas.openxmlformats.org/wordprocessingml/2006/main" xmlns:w14="http://schemas.microsoft.com/office/word/2010/wordml" xmlns:w15="http://schemas.microsoft.com/office/word/2012/wordml" xmlns:w16se="http://schemas.microsoft.com/office/word/2015/wordml/symex" mc:Ignorable="w14 w15 w16se">
   <w:docDefaults>
     <w:rPrDefault>
       <w:rPr>
@@ -9776,7 +9155,7 @@
       </w:pPr>
     </w:pPrDefault>
   </w:docDefaults>
-  <w:latentStyles w:defLockedState="0" w:defUIPriority="99" w:defSemiHidden="0" w:defUnhideWhenUsed="0" w:defQFormat="0" w:count="376">
+  <w:latentStyles w:defLockedState="0" w:defUIPriority="99" w:defSemiHidden="0" w:defUnhideWhenUsed="0" w:defQFormat="0" w:count="371">
     <w:lsdException w:name="Normal" w:uiPriority="0" w:qFormat="1"/>
     <w:lsdException w:name="heading 1" w:uiPriority="9" w:qFormat="1"/>
     <w:lsdException w:name="heading 2" w:semiHidden="1" w:uiPriority="9" w:unhideWhenUsed="1" w:qFormat="1"/>
@@ -10148,11 +9527,6 @@
     <w:lsdException w:name="List Table 5 Dark Accent 6" w:uiPriority="50"/>
     <w:lsdException w:name="List Table 6 Colorful Accent 6" w:uiPriority="51"/>
     <w:lsdException w:name="List Table 7 Colorful Accent 6" w:uiPriority="52"/>
-    <w:lsdException w:name="Mention" w:semiHidden="1" w:unhideWhenUsed="1"/>
-    <w:lsdException w:name="Smart Hyperlink" w:semiHidden="1" w:unhideWhenUsed="1"/>
-    <w:lsdException w:name="Hashtag" w:semiHidden="1" w:unhideWhenUsed="1"/>
-    <w:lsdException w:name="Unresolved Mention" w:semiHidden="1" w:unhideWhenUsed="1"/>
-    <w:lsdException w:name="Smart Link" w:semiHidden="1" w:unhideWhenUsed="1"/>
   </w:latentStyles>
   <w:style w:type="paragraph" w:default="1" w:styleId="a">
     <w:name w:val="Normal"/>
@@ -10824,7 +10198,7 @@
 </file>
 
 <file path=customXml/itemProps1.xml><?xml version="1.0" encoding="utf-8"?>
-<ds:datastoreItem xmlns:ds="http://schemas.openxmlformats.org/officeDocument/2006/customXml" ds:itemID="{8FEE1163-73F4-4CA9-A707-55667BEE2D00}">
+<ds:datastoreItem xmlns:ds="http://schemas.openxmlformats.org/officeDocument/2006/customXml" ds:itemID="{531E28B8-2588-4E1F-BCD5-748168513646}">
   <ds:schemaRefs>
     <ds:schemaRef ds:uri="http://schemas.openxmlformats.org/officeDocument/2006/bibliography"/>
   </ds:schemaRefs>

</xml_diff>